<commit_message>
app naar play veranderd
</commit_message>
<xml_diff>
--- a/Documentatie/1.2 Hernieuwde Opdracht/Hernieuwse opdracht.docx
+++ b/Documentatie/1.2 Hernieuwde Opdracht/Hernieuwse opdracht.docx
@@ -1,6 +1,6 @@
 
 <file path=word/document.xml><?xml version="1.0" encoding="utf-8"?>
-<w:document xmlns:wpc="http://schemas.microsoft.com/office/word/2010/wordprocessingCanvas" xmlns:cx="http://schemas.microsoft.com/office/drawing/2014/chartex" xmlns:cx1="http://schemas.microsoft.com/office/drawing/2015/9/8/chartex" xmlns:cx2="http://schemas.microsoft.com/office/drawing/2015/10/21/chartex" xmlns:mc="http://schemas.openxmlformats.org/markup-compatibility/2006" xmlns:o="urn:schemas-microsoft-com:office:office" xmlns:r="http://schemas.openxmlformats.org/officeDocument/2006/relationships" xmlns:m="http://schemas.openxmlformats.org/officeDocument/2006/math" xmlns:v="urn:schemas-microsoft-com:vml" xmlns:wp14="http://schemas.microsoft.com/office/word/2010/wordprocessingDrawing" xmlns:wp="http://schemas.openxmlformats.org/drawingml/2006/wordprocessingDrawing" xmlns:w10="urn:schemas-microsoft-com:office:word" xmlns:w="http://schemas.openxmlformats.org/wordprocessingml/2006/main" xmlns:w14="http://schemas.microsoft.com/office/word/2010/wordml" xmlns:w15="http://schemas.microsoft.com/office/word/2012/wordml" xmlns:w16se="http://schemas.microsoft.com/office/word/2015/wordml/symex" xmlns:wpg="http://schemas.microsoft.com/office/word/2010/wordprocessingGroup" xmlns:wpi="http://schemas.microsoft.com/office/word/2010/wordprocessingInk" xmlns:wne="http://schemas.microsoft.com/office/word/2006/wordml" xmlns:wps="http://schemas.microsoft.com/office/word/2010/wordprocessingShape" mc:Ignorable="w14 w15 w16se wp14">
+<w:document xmlns:wpc="http://schemas.microsoft.com/office/word/2010/wordprocessingCanvas" xmlns:mc="http://schemas.openxmlformats.org/markup-compatibility/2006" xmlns:o="urn:schemas-microsoft-com:office:office" xmlns:r="http://schemas.openxmlformats.org/officeDocument/2006/relationships" xmlns:m="http://schemas.openxmlformats.org/officeDocument/2006/math" xmlns:v="urn:schemas-microsoft-com:vml" xmlns:wp14="http://schemas.microsoft.com/office/word/2010/wordprocessingDrawing" xmlns:wp="http://schemas.openxmlformats.org/drawingml/2006/wordprocessingDrawing" xmlns:w10="urn:schemas-microsoft-com:office:word" xmlns:w="http://schemas.openxmlformats.org/wordprocessingml/2006/main" xmlns:w14="http://schemas.microsoft.com/office/word/2010/wordml" xmlns:w15="http://schemas.microsoft.com/office/word/2012/wordml" xmlns:wpg="http://schemas.microsoft.com/office/word/2010/wordprocessingGroup" xmlns:wpi="http://schemas.microsoft.com/office/word/2010/wordprocessingInk" xmlns:wne="http://schemas.microsoft.com/office/word/2006/wordml" xmlns:wps="http://schemas.microsoft.com/office/word/2010/wordprocessingShape" mc:Ignorable="w14 w15 wp14">
   <w:body>
     <w:sdt>
       <w:sdtPr>
@@ -10,6 +10,7 @@
           <w:docPartUnique/>
         </w:docPartObj>
       </w:sdtPr>
+      <w:sdtEndPr/>
       <w:sdtContent>
         <w:p>
           <w:r>
@@ -123,7 +124,7 @@
                   </wp:anchor>
                 </w:drawing>
               </mc:Choice>
-              <mc:Fallback>
+              <mc:Fallback xmlns:w16se="http://schemas.microsoft.com/office/word/2015/wordml/symex" xmlns:cx2="http://schemas.microsoft.com/office/drawing/2015/10/21/chartex" xmlns:cx1="http://schemas.microsoft.com/office/drawing/2015/9/8/chartex" xmlns:cx="http://schemas.microsoft.com/office/drawing/2014/chartex">
                 <w:pict>
                   <v:shapetype w14:anchorId="344B94AD" id="_x0000_t202" coordsize="21600,21600" o:spt="202" path="m,l,21600r21600,l21600,xe">
                     <v:stroke joinstyle="miter"/>
@@ -287,7 +288,7 @@
                   </wp:anchor>
                 </w:drawing>
               </mc:Choice>
-              <mc:Fallback>
+              <mc:Fallback xmlns:w16se="http://schemas.microsoft.com/office/word/2015/wordml/symex" xmlns:cx2="http://schemas.microsoft.com/office/drawing/2015/10/21/chartex" xmlns:cx1="http://schemas.microsoft.com/office/drawing/2015/9/8/chartex" xmlns:cx="http://schemas.microsoft.com/office/drawing/2014/chartex">
                 <w:pict>
                   <v:rect w14:anchorId="7FDDA362" id="Rechthoek 10" o:spid="_x0000_s1027" style="position:absolute;margin-left:0;margin-top:0;width:595.35pt;height:842.25pt;z-index:-251657216;visibility:visible;mso-wrap-style:square;mso-width-percent:0;mso-height-percent:0;mso-wrap-distance-left:9pt;mso-wrap-distance-top:0;mso-wrap-distance-right:9pt;mso-wrap-distance-bottom:0;mso-position-horizontal:left;mso-position-horizontal-relative:page;mso-position-vertical:top;mso-position-vertical-relative:page;mso-width-percent:0;mso-height-percent:0;mso-width-relative:page;mso-height-relative:page;v-text-anchor:middle" o:gfxdata="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" fillcolor="#deeaf6 [660]" stroked="f" strokeweight="1pt">
                     <v:fill color2="#9cc2e5 [1940]" rotate="t" focus="100%" type="gradient">
@@ -419,7 +420,7 @@
                   </wp:anchor>
                 </w:drawing>
               </mc:Choice>
-              <mc:Fallback>
+              <mc:Fallback xmlns:w16se="http://schemas.microsoft.com/office/word/2015/wordml/symex" xmlns:cx2="http://schemas.microsoft.com/office/drawing/2015/10/21/chartex" xmlns:cx1="http://schemas.microsoft.com/office/drawing/2015/9/8/chartex" xmlns:cx="http://schemas.microsoft.com/office/drawing/2014/chartex">
                 <w:pict>
                   <v:shape w14:anchorId="341A3860" id="Tekstvak 9" o:spid="_x0000_s1028" type="#_x0000_t202" style="position:absolute;margin-left:0;margin-top:203.65pt;width:267.9pt;height:66.55pt;z-index:251662336;visibility:visible;mso-wrap-style:none;mso-width-percent:0;mso-height-percent:0;mso-wrap-distance-left:9pt;mso-wrap-distance-top:0;mso-wrap-distance-right:9pt;mso-wrap-distance-bottom:0;mso-position-horizontal:center;mso-position-horizontal-relative:margin;mso-position-vertical:absolute;mso-position-vertical-relative:text;mso-width-percent:0;mso-height-percent:0;mso-width-relative:page;mso-height-relative:page;v-text-anchor:top" o:gfxdata="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" filled="f" stroked="f">
                     <v:textbox style="mso-fit-shape-to-text:t">
@@ -692,7 +693,7 @@
                   </wp:anchor>
                 </w:drawing>
               </mc:Choice>
-              <mc:Fallback>
+              <mc:Fallback xmlns:w16se="http://schemas.microsoft.com/office/word/2015/wordml/symex" xmlns:cx2="http://schemas.microsoft.com/office/drawing/2015/10/21/chartex" xmlns:cx1="http://schemas.microsoft.com/office/drawing/2015/9/8/chartex" xmlns:cx="http://schemas.microsoft.com/office/drawing/2014/chartex">
                 <w:pict>
                   <v:shape w14:anchorId="0AFA011F" id="Tekstvak 8" o:spid="_x0000_s1029" type="#_x0000_t202" style="position:absolute;margin-left:0;margin-top:434.65pt;width:452.25pt;height:177pt;z-index:251661312;visibility:visible;mso-wrap-style:square;mso-width-percent:0;mso-height-percent:0;mso-wrap-distance-left:9pt;mso-wrap-distance-top:0;mso-wrap-distance-right:9pt;mso-wrap-distance-bottom:0;mso-position-horizontal:left;mso-position-horizontal-relative:margin;mso-position-vertical:absolute;mso-position-vertical-relative:text;mso-width-percent:0;mso-height-percent:0;mso-width-relative:margin;mso-height-relative:page;v-text-anchor:top" o:gfxdata="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" fillcolor="white [3201]" strokeweight=".5pt">
                     <v:textbox>
@@ -900,43 +901,7 @@
           <w:sz w:val="24"/>
           <w:szCs w:val="24"/>
         </w:rPr>
-        <w:t xml:space="preserve">Het bedrijf verkeert in de situatie dat niet iedereen weet wanneer hij of zij les heeft. Dit komt doordat het rooster alleen via de computer beschikbaar is en het is niet makkelijk om daar te komen via je mobiel. Hierdoor weten sommige leerlingen niet goed wanneer ze les hebben omdat een les uitvalt of verschoven </w:t>
-      </w:r>
-      <w:proofErr w:type="gramStart"/>
-      <w:r>
-        <w:rPr>
-          <w:rFonts w:ascii="Arial" w:hAnsi="Arial" w:cs="Arial"/>
-          <w:sz w:val="24"/>
-          <w:szCs w:val="24"/>
-        </w:rPr>
-        <w:t>word</w:t>
-      </w:r>
-      <w:proofErr w:type="gramEnd"/>
-      <w:r>
-        <w:rPr>
-          <w:rFonts w:ascii="Arial" w:hAnsi="Arial" w:cs="Arial"/>
-          <w:sz w:val="24"/>
-          <w:szCs w:val="24"/>
-        </w:rPr>
-        <w:t xml:space="preserve">. Hierdoor verstaat er veel onnodige verwarringen bij de docenten maar vooral bij de leerlingen en dat is niet zo fijn. Ook om de absentie op te nemen moet ook allemaal via de computer worden gedaan en dat werkt allemaal niet zo lekker als dat ze willen. Dus dat vinden ze ook beter kunnen zodat het makkelijker </w:t>
-      </w:r>
-      <w:proofErr w:type="gramStart"/>
-      <w:r>
-        <w:rPr>
-          <w:rFonts w:ascii="Arial" w:hAnsi="Arial" w:cs="Arial"/>
-          <w:sz w:val="24"/>
-          <w:szCs w:val="24"/>
-        </w:rPr>
-        <w:t>word</w:t>
-      </w:r>
-      <w:proofErr w:type="gramEnd"/>
-      <w:r>
-        <w:rPr>
-          <w:rFonts w:ascii="Arial" w:hAnsi="Arial" w:cs="Arial"/>
-          <w:sz w:val="24"/>
-          <w:szCs w:val="24"/>
-        </w:rPr>
-        <w:t xml:space="preserve"> om even snel de absentie door te geven en dat ze dan snel met de les verder kunnen gaan.</w:t>
+        <w:t>Het bedrijf verkeert in de situatie dat niet iedereen weet wanneer hij of zij les heeft. Dit komt doordat het rooster alleen via de computer beschikbaar is en het is niet makkelijk om daar te komen via je mobiel. Hierdoor weten sommige leerlingen niet goed wanneer ze les hebben omdat een les uitvalt of verschoven word. Hierdoor verstaat er veel onnodige verwarringen bij de docenten maar vooral bij de leerlingen en dat is niet zo fijn. Ook om de absentie op te nemen moet ook allemaal via de computer worden gedaan en dat werkt allemaal niet zo lekker als dat ze willen. Dus dat vinden ze ook beter kunnen zodat het makkelijker word om even snel de absentie door te geven en dat ze dan snel met de les verder kunnen gaan.</w:t>
       </w:r>
     </w:p>
     <w:p>
@@ -1272,15 +1237,7 @@
           <w:sz w:val="24"/>
           <w:szCs w:val="24"/>
         </w:rPr>
-        <w:t xml:space="preserve">Roostermaker moet lessen kunnen </w:t>
-      </w:r>
-      <w:r>
-        <w:rPr>
-          <w:rFonts w:ascii="Arial" w:hAnsi="Arial" w:cs="Arial"/>
-          <w:sz w:val="24"/>
-          <w:szCs w:val="24"/>
-        </w:rPr>
-        <w:t>aanmaken, bekijken, updaten en verwijderen/archiveren(CRUD)</w:t>
+        <w:t>Roostermaker moet lessen kunnen aanmaken, bekijken, updaten en verwijderen/archiveren(CRUD)</w:t>
       </w:r>
     </w:p>
     <w:p>
@@ -1302,15 +1259,7 @@
           <w:sz w:val="24"/>
           <w:szCs w:val="24"/>
         </w:rPr>
-        <w:t xml:space="preserve">Roostermaker moet klassen kunnen </w:t>
-      </w:r>
-      <w:r>
-        <w:rPr>
-          <w:rFonts w:ascii="Arial" w:hAnsi="Arial" w:cs="Arial"/>
-          <w:sz w:val="24"/>
-          <w:szCs w:val="24"/>
-        </w:rPr>
-        <w:t>aanmaken, bekijken, updaten en verwijderen/archiveren(CRUD)</w:t>
+        <w:t>Roostermaker moet klassen kunnen aanmaken, bekijken, updaten en verwijderen/archiveren(CRUD)</w:t>
       </w:r>
     </w:p>
     <w:p>
@@ -1374,15 +1323,7 @@
           <w:sz w:val="24"/>
           <w:szCs w:val="24"/>
         </w:rPr>
-        <w:t xml:space="preserve"> moet Docenten kunnen </w:t>
-      </w:r>
-      <w:r>
-        <w:rPr>
-          <w:rFonts w:ascii="Arial" w:hAnsi="Arial" w:cs="Arial"/>
-          <w:sz w:val="24"/>
-          <w:szCs w:val="24"/>
-        </w:rPr>
-        <w:t>aanmaken, bekijken, updaten en verwijderen/archiveren(CRUD)</w:t>
+        <w:t xml:space="preserve"> moet Docenten kunnen aanmaken, bekijken, updaten en verwijderen/archiveren(CRUD)</w:t>
       </w:r>
     </w:p>
     <w:p>
@@ -1414,15 +1355,7 @@
           <w:sz w:val="24"/>
           <w:szCs w:val="24"/>
         </w:rPr>
-        <w:t xml:space="preserve"> moet Lessen kunnen </w:t>
-      </w:r>
-      <w:r>
-        <w:rPr>
-          <w:rFonts w:ascii="Arial" w:hAnsi="Arial" w:cs="Arial"/>
-          <w:sz w:val="24"/>
-          <w:szCs w:val="24"/>
-        </w:rPr>
-        <w:t>aanmaken, bekijken, updaten en verwijderen/archiveren(CRUD)</w:t>
+        <w:t xml:space="preserve"> moet Lessen kunnen aanmaken, bekijken, updaten en verwijderen/archiveren(CRUD)</w:t>
       </w:r>
     </w:p>
     <w:p>
@@ -1454,23 +1387,7 @@
           <w:sz w:val="24"/>
           <w:szCs w:val="24"/>
         </w:rPr>
-        <w:t xml:space="preserve"> moet Klassen kunnen </w:t>
-      </w:r>
-      <w:r>
-        <w:rPr>
-          <w:rFonts w:ascii="Arial" w:hAnsi="Arial" w:cs="Arial"/>
-          <w:sz w:val="24"/>
-          <w:szCs w:val="24"/>
-        </w:rPr>
-        <w:t>aanmaken, bekijken, updaten</w:t>
-      </w:r>
-      <w:r>
-        <w:rPr>
-          <w:rFonts w:ascii="Arial" w:hAnsi="Arial" w:cs="Arial"/>
-          <w:sz w:val="24"/>
-          <w:szCs w:val="24"/>
-        </w:rPr>
-        <w:t xml:space="preserve"> en verwijderen/archiveren(CRUD)</w:t>
+        <w:t xml:space="preserve"> moet Klassen kunnen aanmaken, bekijken, updaten en verwijderen/archiveren(CRUD)</w:t>
       </w:r>
     </w:p>
     <w:p>
@@ -2197,7 +2114,6 @@
         <w:tab/>
       </w:r>
       <w:proofErr w:type="spellStart"/>
-      <w:proofErr w:type="gramStart"/>
       <w:r>
         <w:rPr>
           <w:rFonts w:ascii="Arial" w:hAnsi="Arial" w:cs="Arial"/>
@@ -2208,7 +2124,6 @@
         <w:t>teun.aarts</w:t>
       </w:r>
       <w:proofErr w:type="spellEnd"/>
-      <w:proofErr w:type="gramEnd"/>
     </w:p>
     <w:p>
       <w:pPr>
@@ -2365,7 +2280,6 @@
         <w:tab/>
       </w:r>
       <w:proofErr w:type="spellStart"/>
-      <w:proofErr w:type="gramStart"/>
       <w:r>
         <w:rPr>
           <w:rFonts w:ascii="Arial" w:hAnsi="Arial" w:cs="Arial"/>
@@ -2376,7 +2290,6 @@
         <w:t>jorrit.meeuwissen</w:t>
       </w:r>
       <w:proofErr w:type="spellEnd"/>
-      <w:proofErr w:type="gramEnd"/>
     </w:p>
     <w:p>
       <w:pPr>
@@ -2727,6 +2640,42 @@
           <w:szCs w:val="24"/>
         </w:rPr>
       </w:pPr>
+    </w:p>
+    <w:p>
+      <w:pPr>
+        <w:pStyle w:val="Geenafstand"/>
+        <w:rPr>
+          <w:rFonts w:ascii="Arial" w:hAnsi="Arial" w:cs="Arial"/>
+          <w:sz w:val="24"/>
+          <w:szCs w:val="24"/>
+        </w:rPr>
+      </w:pPr>
+      <w:r>
+        <w:rPr>
+          <w:rFonts w:ascii="Arial" w:hAnsi="Arial" w:cs="Arial"/>
+          <w:sz w:val="24"/>
+          <w:szCs w:val="24"/>
+        </w:rPr>
+        <w:t>24-02-2017 moet KT1 afgerond zijn</w:t>
+      </w:r>
+    </w:p>
+    <w:p>
+      <w:pPr>
+        <w:pStyle w:val="Geenafstand"/>
+        <w:rPr>
+          <w:rFonts w:ascii="Arial" w:hAnsi="Arial" w:cs="Arial"/>
+          <w:sz w:val="24"/>
+          <w:szCs w:val="24"/>
+        </w:rPr>
+      </w:pPr>
+      <w:r>
+        <w:rPr>
+          <w:rFonts w:ascii="Arial" w:hAnsi="Arial" w:cs="Arial"/>
+          <w:sz w:val="24"/>
+          <w:szCs w:val="24"/>
+        </w:rPr>
+        <w:t>30-03-2017 moet KT2 afgerond zijn</w:t>
+      </w:r>
       <w:bookmarkStart w:id="0" w:name="_GoBack"/>
       <w:bookmarkEnd w:id="0"/>
     </w:p>
@@ -2745,67 +2694,7 @@
           <w:sz w:val="24"/>
           <w:szCs w:val="24"/>
         </w:rPr>
-        <w:t>24-02-2017 moet KT1 afgerond zijn</w:t>
-      </w:r>
-    </w:p>
-    <w:p>
-      <w:pPr>
-        <w:pStyle w:val="Geenafstand"/>
-        <w:rPr>
-          <w:rFonts w:ascii="Arial" w:hAnsi="Arial" w:cs="Arial"/>
-          <w:sz w:val="24"/>
-          <w:szCs w:val="24"/>
-        </w:rPr>
-      </w:pPr>
-      <w:r>
-        <w:rPr>
-          <w:rFonts w:ascii="Arial" w:hAnsi="Arial" w:cs="Arial"/>
-          <w:sz w:val="24"/>
-          <w:szCs w:val="24"/>
-        </w:rPr>
-        <w:t>30-03-2017 moet KT2 afgerond zijn</w:t>
-      </w:r>
-    </w:p>
-    <w:p>
-      <w:pPr>
-        <w:pStyle w:val="Geenafstand"/>
-        <w:rPr>
-          <w:rFonts w:ascii="Arial" w:hAnsi="Arial" w:cs="Arial"/>
-          <w:sz w:val="24"/>
-          <w:szCs w:val="24"/>
-        </w:rPr>
-      </w:pPr>
-      <w:r>
-        <w:rPr>
-          <w:rFonts w:ascii="Arial" w:hAnsi="Arial" w:cs="Arial"/>
-          <w:sz w:val="24"/>
-          <w:szCs w:val="24"/>
-        </w:rPr>
-        <w:t>07-04</w:t>
-      </w:r>
-      <w:r>
-        <w:rPr>
-          <w:rFonts w:ascii="Arial" w:hAnsi="Arial" w:cs="Arial"/>
-          <w:sz w:val="24"/>
-          <w:szCs w:val="24"/>
-        </w:rPr>
-        <w:t>-2017 moet KT</w:t>
-      </w:r>
-      <w:r>
-        <w:rPr>
-          <w:rFonts w:ascii="Arial" w:hAnsi="Arial" w:cs="Arial"/>
-          <w:sz w:val="24"/>
-          <w:szCs w:val="24"/>
-        </w:rPr>
-        <w:t>3</w:t>
-      </w:r>
-      <w:r>
-        <w:rPr>
-          <w:rFonts w:ascii="Arial" w:hAnsi="Arial" w:cs="Arial"/>
-          <w:sz w:val="24"/>
-          <w:szCs w:val="24"/>
-        </w:rPr>
-        <w:t xml:space="preserve"> afgerond zijn</w:t>
+        <w:t>07-04-2017 moet KT3 afgerond zijn</w:t>
       </w:r>
     </w:p>
     <w:p>
@@ -2892,7 +2781,25 @@
           <w:sz w:val="24"/>
           <w:szCs w:val="24"/>
         </w:rPr>
-        <w:t>Dit is inclusief de kosten van de app store en implementatie.</w:t>
+        <w:t xml:space="preserve">Dit is inclusief de kosten van de </w:t>
+      </w:r>
+      <w:proofErr w:type="spellStart"/>
+      <w:r>
+        <w:rPr>
+          <w:rFonts w:ascii="Arial" w:hAnsi="Arial" w:cs="Arial"/>
+          <w:sz w:val="24"/>
+          <w:szCs w:val="24"/>
+        </w:rPr>
+        <w:t>play</w:t>
+      </w:r>
+      <w:proofErr w:type="spellEnd"/>
+      <w:r>
+        <w:rPr>
+          <w:rFonts w:ascii="Arial" w:hAnsi="Arial" w:cs="Arial"/>
+          <w:sz w:val="24"/>
+          <w:szCs w:val="24"/>
+        </w:rPr>
+        <w:t xml:space="preserve"> store en implementatie.</w:t>
       </w:r>
     </w:p>
     <w:p>
@@ -2916,7 +2823,7 @@
 </file>
 
 <file path=word/numbering.xml><?xml version="1.0" encoding="utf-8"?>
-<w:numbering xmlns:wpc="http://schemas.microsoft.com/office/word/2010/wordprocessingCanvas" xmlns:cx="http://schemas.microsoft.com/office/drawing/2014/chartex" xmlns:cx1="http://schemas.microsoft.com/office/drawing/2015/9/8/chartex" xmlns:cx2="http://schemas.microsoft.com/office/drawing/2015/10/21/chartex" xmlns:mc="http://schemas.openxmlformats.org/markup-compatibility/2006" xmlns:o="urn:schemas-microsoft-com:office:office" xmlns:r="http://schemas.openxmlformats.org/officeDocument/2006/relationships" xmlns:m="http://schemas.openxmlformats.org/officeDocument/2006/math" xmlns:v="urn:schemas-microsoft-com:vml" xmlns:wp14="http://schemas.microsoft.com/office/word/2010/wordprocessingDrawing" xmlns:wp="http://schemas.openxmlformats.org/drawingml/2006/wordprocessingDrawing" xmlns:w10="urn:schemas-microsoft-com:office:word" xmlns:w="http://schemas.openxmlformats.org/wordprocessingml/2006/main" xmlns:w14="http://schemas.microsoft.com/office/word/2010/wordml" xmlns:w15="http://schemas.microsoft.com/office/word/2012/wordml" xmlns:w16se="http://schemas.microsoft.com/office/word/2015/wordml/symex" xmlns:wpg="http://schemas.microsoft.com/office/word/2010/wordprocessingGroup" xmlns:wpi="http://schemas.microsoft.com/office/word/2010/wordprocessingInk" xmlns:wne="http://schemas.microsoft.com/office/word/2006/wordml" xmlns:wps="http://schemas.microsoft.com/office/word/2010/wordprocessingShape" mc:Ignorable="w14 w15 w16se wp14">
+<w:numbering xmlns:wpc="http://schemas.microsoft.com/office/word/2010/wordprocessingCanvas" xmlns:mc="http://schemas.openxmlformats.org/markup-compatibility/2006" xmlns:o="urn:schemas-microsoft-com:office:office" xmlns:r="http://schemas.openxmlformats.org/officeDocument/2006/relationships" xmlns:m="http://schemas.openxmlformats.org/officeDocument/2006/math" xmlns:v="urn:schemas-microsoft-com:vml" xmlns:wp14="http://schemas.microsoft.com/office/word/2010/wordprocessingDrawing" xmlns:wp="http://schemas.openxmlformats.org/drawingml/2006/wordprocessingDrawing" xmlns:w10="urn:schemas-microsoft-com:office:word" xmlns:w="http://schemas.openxmlformats.org/wordprocessingml/2006/main" xmlns:w14="http://schemas.microsoft.com/office/word/2010/wordml" xmlns:w15="http://schemas.microsoft.com/office/word/2012/wordml" xmlns:wpg="http://schemas.microsoft.com/office/word/2010/wordprocessingGroup" xmlns:wpi="http://schemas.microsoft.com/office/word/2010/wordprocessingInk" xmlns:wne="http://schemas.microsoft.com/office/word/2006/wordml" xmlns:wps="http://schemas.microsoft.com/office/word/2010/wordprocessingShape" mc:Ignorable="w14 w15 wp14">
   <w:abstractNum w:abstractNumId="0" w15:restartNumberingAfterBreak="0">
     <w:nsid w:val="09B347E0"/>
     <w:multiLevelType w:val="hybridMultilevel"/>
@@ -3267,7 +3174,7 @@
 </file>
 
 <file path=word/styles.xml><?xml version="1.0" encoding="utf-8"?>
-<w:styles xmlns:mc="http://schemas.openxmlformats.org/markup-compatibility/2006" xmlns:r="http://schemas.openxmlformats.org/officeDocument/2006/relationships" xmlns:w="http://schemas.openxmlformats.org/wordprocessingml/2006/main" xmlns:w14="http://schemas.microsoft.com/office/word/2010/wordml" xmlns:w15="http://schemas.microsoft.com/office/word/2012/wordml" xmlns:w16se="http://schemas.microsoft.com/office/word/2015/wordml/symex" mc:Ignorable="w14 w15 w16se">
+<w:styles xmlns:mc="http://schemas.openxmlformats.org/markup-compatibility/2006" xmlns:r="http://schemas.openxmlformats.org/officeDocument/2006/relationships" xmlns:w="http://schemas.openxmlformats.org/wordprocessingml/2006/main" xmlns:w14="http://schemas.microsoft.com/office/word/2010/wordml" xmlns:w15="http://schemas.microsoft.com/office/word/2012/wordml" mc:Ignorable="w14 w15">
   <w:docDefaults>
     <w:rPrDefault>
       <w:rPr>
@@ -3283,7 +3190,7 @@
       </w:pPr>
     </w:pPrDefault>
   </w:docDefaults>
-  <w:latentStyles w:defLockedState="0" w:defUIPriority="99" w:defSemiHidden="0" w:defUnhideWhenUsed="0" w:defQFormat="0" w:count="372">
+  <w:latentStyles w:defLockedState="0" w:defUIPriority="99" w:defSemiHidden="0" w:defUnhideWhenUsed="0" w:defQFormat="0" w:count="371">
     <w:lsdException w:name="Normal" w:uiPriority="0" w:qFormat="1"/>
     <w:lsdException w:name="heading 1" w:uiPriority="9" w:qFormat="1"/>
     <w:lsdException w:name="heading 2" w:semiHidden="1" w:uiPriority="9" w:unhideWhenUsed="1" w:qFormat="1"/>
@@ -3655,7 +3562,6 @@
     <w:lsdException w:name="List Table 5 Dark Accent 6" w:uiPriority="50"/>
     <w:lsdException w:name="List Table 6 Colorful Accent 6" w:uiPriority="51"/>
     <w:lsdException w:name="List Table 7 Colorful Accent 6" w:uiPriority="52"/>
-    <w:lsdException w:name="Mention" w:semiHidden="1" w:unhideWhenUsed="1"/>
   </w:latentStyles>
   <w:style w:type="paragraph" w:default="1" w:styleId="Standaard">
     <w:name w:val="Normal"/>

</xml_diff>

<commit_message>
plnning gemaakt + herniewde opdracht verbeterd
</commit_message>
<xml_diff>
--- a/Documentatie/1.2 Hernieuwde Opdracht/Hernieuwse opdracht.docx
+++ b/Documentatie/1.2 Hernieuwde Opdracht/Hernieuwse opdracht.docx
@@ -124,7 +124,7 @@
                   </wp:anchor>
                 </w:drawing>
               </mc:Choice>
-              <mc:Fallback xmlns:w16se="http://schemas.microsoft.com/office/word/2015/wordml/symex" xmlns:cx2="http://schemas.microsoft.com/office/drawing/2015/10/21/chartex" xmlns:cx1="http://schemas.microsoft.com/office/drawing/2015/9/8/chartex" xmlns:cx="http://schemas.microsoft.com/office/drawing/2014/chartex">
+              <mc:Fallback xmlns:cx="http://schemas.microsoft.com/office/drawing/2014/chartex" xmlns:cx1="http://schemas.microsoft.com/office/drawing/2015/9/8/chartex" xmlns:cx2="http://schemas.microsoft.com/office/drawing/2015/10/21/chartex" xmlns:w16se="http://schemas.microsoft.com/office/word/2015/wordml/symex">
                 <w:pict>
                   <v:shapetype w14:anchorId="344B94AD" id="_x0000_t202" coordsize="21600,21600" o:spt="202" path="m,l,21600r21600,l21600,xe">
                     <v:stroke joinstyle="miter"/>
@@ -288,7 +288,7 @@
                   </wp:anchor>
                 </w:drawing>
               </mc:Choice>
-              <mc:Fallback xmlns:w16se="http://schemas.microsoft.com/office/word/2015/wordml/symex" xmlns:cx2="http://schemas.microsoft.com/office/drawing/2015/10/21/chartex" xmlns:cx1="http://schemas.microsoft.com/office/drawing/2015/9/8/chartex" xmlns:cx="http://schemas.microsoft.com/office/drawing/2014/chartex">
+              <mc:Fallback xmlns:cx="http://schemas.microsoft.com/office/drawing/2014/chartex" xmlns:cx1="http://schemas.microsoft.com/office/drawing/2015/9/8/chartex" xmlns:cx2="http://schemas.microsoft.com/office/drawing/2015/10/21/chartex" xmlns:w16se="http://schemas.microsoft.com/office/word/2015/wordml/symex">
                 <w:pict>
                   <v:rect w14:anchorId="7FDDA362" id="Rechthoek 10" o:spid="_x0000_s1027" style="position:absolute;margin-left:0;margin-top:0;width:595.35pt;height:842.25pt;z-index:-251657216;visibility:visible;mso-wrap-style:square;mso-width-percent:0;mso-height-percent:0;mso-wrap-distance-left:9pt;mso-wrap-distance-top:0;mso-wrap-distance-right:9pt;mso-wrap-distance-bottom:0;mso-position-horizontal:left;mso-position-horizontal-relative:page;mso-position-vertical:top;mso-position-vertical-relative:page;mso-width-percent:0;mso-height-percent:0;mso-width-relative:page;mso-height-relative:page;v-text-anchor:middle" o:gfxdata="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" fillcolor="#deeaf6 [660]" stroked="f" strokeweight="1pt">
                     <v:fill color2="#9cc2e5 [1940]" rotate="t" focus="100%" type="gradient">
@@ -420,7 +420,7 @@
                   </wp:anchor>
                 </w:drawing>
               </mc:Choice>
-              <mc:Fallback xmlns:w16se="http://schemas.microsoft.com/office/word/2015/wordml/symex" xmlns:cx2="http://schemas.microsoft.com/office/drawing/2015/10/21/chartex" xmlns:cx1="http://schemas.microsoft.com/office/drawing/2015/9/8/chartex" xmlns:cx="http://schemas.microsoft.com/office/drawing/2014/chartex">
+              <mc:Fallback xmlns:cx="http://schemas.microsoft.com/office/drawing/2014/chartex" xmlns:cx1="http://schemas.microsoft.com/office/drawing/2015/9/8/chartex" xmlns:cx2="http://schemas.microsoft.com/office/drawing/2015/10/21/chartex" xmlns:w16se="http://schemas.microsoft.com/office/word/2015/wordml/symex">
                 <w:pict>
                   <v:shape w14:anchorId="341A3860" id="Tekstvak 9" o:spid="_x0000_s1028" type="#_x0000_t202" style="position:absolute;margin-left:0;margin-top:203.65pt;width:267.9pt;height:66.55pt;z-index:251662336;visibility:visible;mso-wrap-style:none;mso-width-percent:0;mso-height-percent:0;mso-wrap-distance-left:9pt;mso-wrap-distance-top:0;mso-wrap-distance-right:9pt;mso-wrap-distance-bottom:0;mso-position-horizontal:center;mso-position-horizontal-relative:margin;mso-position-vertical:absolute;mso-position-vertical-relative:text;mso-width-percent:0;mso-height-percent:0;mso-width-relative:page;mso-height-relative:page;v-text-anchor:top" o:gfxdata="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" filled="f" stroked="f">
                     <v:textbox style="mso-fit-shape-to-text:t">
@@ -693,7 +693,7 @@
                   </wp:anchor>
                 </w:drawing>
               </mc:Choice>
-              <mc:Fallback xmlns:w16se="http://schemas.microsoft.com/office/word/2015/wordml/symex" xmlns:cx2="http://schemas.microsoft.com/office/drawing/2015/10/21/chartex" xmlns:cx1="http://schemas.microsoft.com/office/drawing/2015/9/8/chartex" xmlns:cx="http://schemas.microsoft.com/office/drawing/2014/chartex">
+              <mc:Fallback xmlns:cx="http://schemas.microsoft.com/office/drawing/2014/chartex" xmlns:cx1="http://schemas.microsoft.com/office/drawing/2015/9/8/chartex" xmlns:cx2="http://schemas.microsoft.com/office/drawing/2015/10/21/chartex" xmlns:w16se="http://schemas.microsoft.com/office/word/2015/wordml/symex">
                 <w:pict>
                   <v:shape w14:anchorId="0AFA011F" id="Tekstvak 8" o:spid="_x0000_s1029" type="#_x0000_t202" style="position:absolute;margin-left:0;margin-top:434.65pt;width:452.25pt;height:177pt;z-index:251661312;visibility:visible;mso-wrap-style:square;mso-width-percent:0;mso-height-percent:0;mso-wrap-distance-left:9pt;mso-wrap-distance-top:0;mso-wrap-distance-right:9pt;mso-wrap-distance-bottom:0;mso-position-horizontal:left;mso-position-horizontal-relative:margin;mso-position-vertical:absolute;mso-position-vertical-relative:text;mso-width-percent:0;mso-height-percent:0;mso-width-relative:margin;mso-height-relative:page;v-text-anchor:top" o:gfxdata="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" fillcolor="white [3201]" strokeweight=".5pt">
                     <v:textbox>
@@ -1193,7 +1193,7 @@
           <w:sz w:val="24"/>
           <w:szCs w:val="24"/>
         </w:rPr>
-        <w:t>Leerling moet Rooster kunnen bekijken</w:t>
+        <w:t>Docenten kunnen lokaal aanpassen voor hun les</w:t>
       </w:r>
     </w:p>
     <w:p>
@@ -1215,7 +1215,7 @@
           <w:sz w:val="24"/>
           <w:szCs w:val="24"/>
         </w:rPr>
-        <w:t>Leerling moet een ziekmelding kunnen doorvoeren</w:t>
+        <w:t>Leerling moet Rooster kunnen bekijken</w:t>
       </w:r>
     </w:p>
     <w:p>
@@ -1237,7 +1237,7 @@
           <w:sz w:val="24"/>
           <w:szCs w:val="24"/>
         </w:rPr>
-        <w:t>Roostermaker moet lessen kunnen aanmaken, bekijken, updaten en verwijderen/archiveren(CRUD)</w:t>
+        <w:t>Leerling moet een ziekmelding kunnen doorvoeren</w:t>
       </w:r>
     </w:p>
     <w:p>
@@ -1259,7 +1259,7 @@
           <w:sz w:val="24"/>
           <w:szCs w:val="24"/>
         </w:rPr>
-        <w:t>Roostermaker moet klassen kunnen aanmaken, bekijken, updaten en verwijderen/archiveren(CRUD)</w:t>
+        <w:t>Roostermaker moet lessen kunnen aanmaken, bekijken, updaten en verwijderen/archiveren(CRUD)</w:t>
       </w:r>
     </w:p>
     <w:p>
@@ -1275,23 +1275,13 @@
           <w:szCs w:val="24"/>
         </w:rPr>
       </w:pPr>
-      <w:proofErr w:type="spellStart"/>
-      <w:r>
-        <w:rPr>
-          <w:rFonts w:ascii="Arial" w:hAnsi="Arial" w:cs="Arial"/>
-          <w:sz w:val="24"/>
-          <w:szCs w:val="24"/>
-        </w:rPr>
-        <w:t>Admin</w:t>
-      </w:r>
-      <w:proofErr w:type="spellEnd"/>
-      <w:r>
-        <w:rPr>
-          <w:rFonts w:ascii="Arial" w:hAnsi="Arial" w:cs="Arial"/>
-          <w:sz w:val="24"/>
-          <w:szCs w:val="24"/>
-        </w:rPr>
-        <w:t xml:space="preserve"> moet Leerlingen kunnen aanmaken, bekijken, updaten en verwijderen/archiveren(CRUD)</w:t>
+      <w:r>
+        <w:rPr>
+          <w:rFonts w:ascii="Arial" w:hAnsi="Arial" w:cs="Arial"/>
+          <w:sz w:val="24"/>
+          <w:szCs w:val="24"/>
+        </w:rPr>
+        <w:t>Roostermaker moet klassen kunnen aanmaken, bekijken, updaten en verwijderen/archiveren(CRUD)</w:t>
       </w:r>
     </w:p>
     <w:p>
@@ -1307,23 +1297,29 @@
           <w:szCs w:val="24"/>
         </w:rPr>
       </w:pPr>
-      <w:proofErr w:type="spellStart"/>
-      <w:r>
-        <w:rPr>
-          <w:rFonts w:ascii="Arial" w:hAnsi="Arial" w:cs="Arial"/>
-          <w:sz w:val="24"/>
-          <w:szCs w:val="24"/>
-        </w:rPr>
-        <w:t>Admin</w:t>
-      </w:r>
-      <w:proofErr w:type="spellEnd"/>
-      <w:r>
-        <w:rPr>
-          <w:rFonts w:ascii="Arial" w:hAnsi="Arial" w:cs="Arial"/>
-          <w:sz w:val="24"/>
-          <w:szCs w:val="24"/>
-        </w:rPr>
-        <w:t xml:space="preserve"> moet Docenten kunnen aanmaken, bekijken, updaten en verwijderen/archiveren(CRUD)</w:t>
+      <w:r>
+        <w:rPr>
+          <w:rFonts w:ascii="Arial" w:hAnsi="Arial" w:cs="Arial"/>
+          <w:sz w:val="24"/>
+          <w:szCs w:val="24"/>
+        </w:rPr>
+        <w:t xml:space="preserve">Roostermaker moet </w:t>
+      </w:r>
+      <w:r>
+        <w:rPr>
+          <w:rFonts w:ascii="Arial" w:hAnsi="Arial" w:cs="Arial"/>
+          <w:sz w:val="24"/>
+          <w:szCs w:val="24"/>
+        </w:rPr>
+        <w:t xml:space="preserve">lokalen </w:t>
+      </w:r>
+      <w:r>
+        <w:rPr>
+          <w:rFonts w:ascii="Arial" w:hAnsi="Arial" w:cs="Arial"/>
+          <w:sz w:val="24"/>
+          <w:szCs w:val="24"/>
+        </w:rPr>
+        <w:t>kunnen aanmaken, bekijken, updaten en verwijderen/archiveren(CRUD)</w:t>
       </w:r>
     </w:p>
     <w:p>
@@ -1339,7 +1335,6 @@
           <w:szCs w:val="24"/>
         </w:rPr>
       </w:pPr>
-      <w:proofErr w:type="spellStart"/>
       <w:r>
         <w:rPr>
           <w:rFonts w:ascii="Arial" w:hAnsi="Arial" w:cs="Arial"/>
@@ -1348,14 +1343,31 @@
         </w:rPr>
         <w:t>Admin</w:t>
       </w:r>
-      <w:proofErr w:type="spellEnd"/>
-      <w:r>
-        <w:rPr>
-          <w:rFonts w:ascii="Arial" w:hAnsi="Arial" w:cs="Arial"/>
-          <w:sz w:val="24"/>
-          <w:szCs w:val="24"/>
-        </w:rPr>
-        <w:t xml:space="preserve"> moet Lessen kunnen aanmaken, bekijken, updaten en verwijderen/archiveren(CRUD)</w:t>
+      <w:bookmarkStart w:id="0" w:name="_GoBack"/>
+      <w:bookmarkEnd w:id="0"/>
+      <w:r>
+        <w:rPr>
+          <w:rFonts w:ascii="Arial" w:hAnsi="Arial" w:cs="Arial"/>
+          <w:sz w:val="24"/>
+          <w:szCs w:val="24"/>
+        </w:rPr>
+        <w:t xml:space="preserve"> moet </w:t>
+      </w:r>
+      <w:r>
+        <w:rPr>
+          <w:rFonts w:ascii="Arial" w:hAnsi="Arial" w:cs="Arial"/>
+          <w:sz w:val="24"/>
+          <w:szCs w:val="24"/>
+        </w:rPr>
+        <w:t>lokalen</w:t>
+      </w:r>
+      <w:r>
+        <w:rPr>
+          <w:rFonts w:ascii="Arial" w:hAnsi="Arial" w:cs="Arial"/>
+          <w:sz w:val="24"/>
+          <w:szCs w:val="24"/>
+        </w:rPr>
+        <w:t xml:space="preserve"> kunnen aanmaken, bekijken, updaten en verwijderen/archiveren(CRUD)</w:t>
       </w:r>
     </w:p>
     <w:p>
@@ -1371,23 +1383,13 @@
           <w:szCs w:val="24"/>
         </w:rPr>
       </w:pPr>
-      <w:proofErr w:type="spellStart"/>
-      <w:r>
-        <w:rPr>
-          <w:rFonts w:ascii="Arial" w:hAnsi="Arial" w:cs="Arial"/>
-          <w:sz w:val="24"/>
-          <w:szCs w:val="24"/>
-        </w:rPr>
-        <w:t>Admin</w:t>
-      </w:r>
-      <w:proofErr w:type="spellEnd"/>
-      <w:r>
-        <w:rPr>
-          <w:rFonts w:ascii="Arial" w:hAnsi="Arial" w:cs="Arial"/>
-          <w:sz w:val="24"/>
-          <w:szCs w:val="24"/>
-        </w:rPr>
-        <w:t xml:space="preserve"> moet Klassen kunnen aanmaken, bekijken, updaten en verwijderen/archiveren(CRUD)</w:t>
+      <w:r>
+        <w:rPr>
+          <w:rFonts w:ascii="Arial" w:hAnsi="Arial" w:cs="Arial"/>
+          <w:sz w:val="24"/>
+          <w:szCs w:val="24"/>
+        </w:rPr>
+        <w:t>Admin moet Leerlingen kunnen aanmaken, bekijken, updaten en verwijderen/archiveren(CRUD)</w:t>
       </w:r>
     </w:p>
     <w:p>
@@ -1409,7 +1411,7 @@
           <w:sz w:val="24"/>
           <w:szCs w:val="24"/>
         </w:rPr>
-        <w:t>De aanwezigheid kan pas worden ingevoerd als de les is begonnen</w:t>
+        <w:t>Admin moet Docenten kunnen aanmaken, bekijken, updaten en verwijderen/archiveren(CRUD)</w:t>
       </w:r>
     </w:p>
     <w:p>
@@ -1432,7 +1434,7 @@
           <w:szCs w:val="24"/>
         </w:rPr>
         <w:lastRenderedPageBreak/>
-        <w:t>Er moeten een filter bij het rooster komen om het rooster per dag of per week te kunnen zien</w:t>
+        <w:t>Admin moet Lessen kunnen aanmaken, bekijken, updaten en verwijderen/archiveren(CRUD)</w:t>
       </w:r>
     </w:p>
     <w:p>
@@ -1454,7 +1456,7 @@
           <w:sz w:val="24"/>
           <w:szCs w:val="24"/>
         </w:rPr>
-        <w:t>Als er iets verwijderd wordt moet het gearchiveerd worden zodat de data altijd nog hersteld kan worden indien nodig.</w:t>
+        <w:t>Admin moet Klassen kunnen aanmaken, bekijken, updaten en verwijderen/archiveren(CRUD)</w:t>
       </w:r>
     </w:p>
     <w:p>
@@ -1476,7 +1478,7 @@
           <w:sz w:val="24"/>
           <w:szCs w:val="24"/>
         </w:rPr>
-        <w:t>De roostermaken moet klassen aan lessen kunnen koppelen</w:t>
+        <w:t>De aanwezigheid kan pas worden ingevoerd als de les is begonnen</w:t>
       </w:r>
     </w:p>
     <w:p>
@@ -1498,25 +1500,7 @@
           <w:sz w:val="24"/>
           <w:szCs w:val="24"/>
         </w:rPr>
-        <w:t xml:space="preserve">De app moet voor </w:t>
-      </w:r>
-      <w:proofErr w:type="spellStart"/>
-      <w:r>
-        <w:rPr>
-          <w:rFonts w:ascii="Arial" w:hAnsi="Arial" w:cs="Arial"/>
-          <w:sz w:val="24"/>
-          <w:szCs w:val="24"/>
-        </w:rPr>
-        <w:t>android</w:t>
-      </w:r>
-      <w:proofErr w:type="spellEnd"/>
-      <w:r>
-        <w:rPr>
-          <w:rFonts w:ascii="Arial" w:hAnsi="Arial" w:cs="Arial"/>
-          <w:sz w:val="24"/>
-          <w:szCs w:val="24"/>
-        </w:rPr>
-        <w:t xml:space="preserve"> gemaakt worden</w:t>
+        <w:t>Er moeten een filter bij het rooster komen om het rooster per dag of per week te kunnen zien</w:t>
       </w:r>
     </w:p>
     <w:p>
@@ -1538,7 +1522,7 @@
           <w:sz w:val="24"/>
           <w:szCs w:val="24"/>
         </w:rPr>
-        <w:t>Accounts moeten 1 voor 1 toegevoegd kunnen worden</w:t>
+        <w:t>Als er iets verwijderd wordt moet het gearchiveerd worden zodat de data altijd nog hersteld kan worden indien nodig.</w:t>
       </w:r>
     </w:p>
     <w:p>
@@ -1560,18 +1544,8 @@
           <w:sz w:val="24"/>
           <w:szCs w:val="24"/>
         </w:rPr>
-        <w:t xml:space="preserve">De app is in het </w:t>
-      </w:r>
-      <w:proofErr w:type="spellStart"/>
-      <w:r>
-        <w:rPr>
-          <w:rFonts w:ascii="Arial" w:hAnsi="Arial" w:cs="Arial"/>
-          <w:sz w:val="24"/>
-          <w:szCs w:val="24"/>
-        </w:rPr>
-        <w:t>nederlands</w:t>
-      </w:r>
-      <w:proofErr w:type="spellEnd"/>
+        <w:t>De roostermaken moet klassen aan lessen kunnen koppelen</w:t>
+      </w:r>
     </w:p>
     <w:p>
       <w:pPr>
@@ -1592,60 +1566,8 @@
           <w:sz w:val="24"/>
           <w:szCs w:val="24"/>
         </w:rPr>
-        <w:t>De tijd is in 24 uur notatie</w:t>
-      </w:r>
-    </w:p>
-    <w:p>
-      <w:pPr>
-        <w:pStyle w:val="Geenafstand"/>
-        <w:ind w:left="360"/>
-        <w:rPr>
-          <w:rFonts w:ascii="Arial" w:hAnsi="Arial" w:cs="Arial"/>
-          <w:sz w:val="24"/>
-          <w:szCs w:val="24"/>
-        </w:rPr>
-      </w:pPr>
-    </w:p>
-    <w:p>
-      <w:pPr>
-        <w:pStyle w:val="Geenafstand"/>
-        <w:ind w:left="360"/>
-        <w:rPr>
-          <w:rFonts w:ascii="Arial" w:hAnsi="Arial" w:cs="Arial"/>
-          <w:sz w:val="24"/>
-          <w:szCs w:val="24"/>
-        </w:rPr>
-      </w:pPr>
-    </w:p>
-    <w:p>
-      <w:pPr>
-        <w:pStyle w:val="Geenafstand"/>
-        <w:jc w:val="center"/>
-        <w:rPr>
-          <w:rFonts w:ascii="Arial" w:hAnsi="Arial" w:cs="Arial"/>
-          <w:sz w:val="32"/>
-          <w:szCs w:val="32"/>
-        </w:rPr>
-      </w:pPr>
-      <w:r>
-        <w:rPr>
-          <w:rFonts w:ascii="Arial" w:hAnsi="Arial" w:cs="Arial"/>
-          <w:sz w:val="32"/>
-          <w:szCs w:val="32"/>
-        </w:rPr>
-        <w:t>Technische eisen</w:t>
-      </w:r>
-    </w:p>
-    <w:p>
-      <w:pPr>
-        <w:pStyle w:val="Geenafstand"/>
-        <w:jc w:val="center"/>
-        <w:rPr>
-          <w:rFonts w:ascii="Arial" w:hAnsi="Arial" w:cs="Arial"/>
-          <w:sz w:val="32"/>
-          <w:szCs w:val="32"/>
-        </w:rPr>
-      </w:pPr>
+        <w:t>De app moet voor android gemaakt worden</w:t>
+      </w:r>
     </w:p>
     <w:p>
       <w:pPr>
@@ -1666,25 +1588,7 @@
           <w:sz w:val="24"/>
           <w:szCs w:val="24"/>
         </w:rPr>
-        <w:t xml:space="preserve">De applicatie wordt in </w:t>
-      </w:r>
-      <w:proofErr w:type="spellStart"/>
-      <w:r>
-        <w:rPr>
-          <w:rFonts w:ascii="Arial" w:hAnsi="Arial" w:cs="Arial"/>
-          <w:sz w:val="24"/>
-          <w:szCs w:val="24"/>
-        </w:rPr>
-        <w:t>Ionic</w:t>
-      </w:r>
-      <w:proofErr w:type="spellEnd"/>
-      <w:r>
-        <w:rPr>
-          <w:rFonts w:ascii="Arial" w:hAnsi="Arial" w:cs="Arial"/>
-          <w:sz w:val="24"/>
-          <w:szCs w:val="24"/>
-        </w:rPr>
-        <w:t xml:space="preserve"> gemaakt</w:t>
+        <w:t>Accounts moeten 1 voor 1 toegevoegd kunnen worden</w:t>
       </w:r>
     </w:p>
     <w:p>
@@ -1706,25 +1610,7 @@
           <w:sz w:val="24"/>
           <w:szCs w:val="24"/>
         </w:rPr>
-        <w:t xml:space="preserve">Voor de database wordt </w:t>
-      </w:r>
-      <w:proofErr w:type="spellStart"/>
-      <w:r>
-        <w:rPr>
-          <w:rFonts w:ascii="Arial" w:hAnsi="Arial" w:cs="Arial"/>
-          <w:sz w:val="24"/>
-          <w:szCs w:val="24"/>
-        </w:rPr>
-        <w:t>Firebase</w:t>
-      </w:r>
-      <w:proofErr w:type="spellEnd"/>
-      <w:r>
-        <w:rPr>
-          <w:rFonts w:ascii="Arial" w:hAnsi="Arial" w:cs="Arial"/>
-          <w:sz w:val="24"/>
-          <w:szCs w:val="24"/>
-        </w:rPr>
-        <w:t xml:space="preserve"> gebruikt</w:t>
+        <w:t>De app is in het nederlands</w:t>
       </w:r>
     </w:p>
     <w:p>
@@ -1746,7 +1632,7 @@
           <w:sz w:val="24"/>
           <w:szCs w:val="24"/>
         </w:rPr>
-        <w:t>Voor de styling wordt Bootstrap gebruikt</w:t>
+        <w:t>De tijd is in 24 uur notatie</w:t>
       </w:r>
     </w:p>
     <w:p>
@@ -1774,7 +1660,6 @@
     <w:p>
       <w:pPr>
         <w:pStyle w:val="Geenafstand"/>
-        <w:ind w:left="360"/>
         <w:jc w:val="center"/>
         <w:rPr>
           <w:rFonts w:ascii="Arial" w:hAnsi="Arial" w:cs="Arial"/>
@@ -1788,66 +1673,17 @@
           <w:sz w:val="32"/>
           <w:szCs w:val="32"/>
         </w:rPr>
-        <w:t>Projecteisen</w:t>
-      </w:r>
-    </w:p>
-    <w:p>
-      <w:pPr>
-        <w:pStyle w:val="Geenafstand"/>
-        <w:rPr>
-          <w:rFonts w:ascii="Arial" w:hAnsi="Arial" w:cs="Arial"/>
-          <w:b/>
-          <w:sz w:val="24"/>
-          <w:szCs w:val="24"/>
-        </w:rPr>
-      </w:pPr>
-      <w:r>
-        <w:rPr>
-          <w:rFonts w:ascii="Arial" w:hAnsi="Arial" w:cs="Arial"/>
-          <w:b/>
-          <w:sz w:val="24"/>
-          <w:szCs w:val="24"/>
-        </w:rPr>
-        <w:t>Communicatie:</w:t>
-      </w:r>
-    </w:p>
-    <w:p>
-      <w:pPr>
-        <w:pStyle w:val="Geenafstand"/>
-        <w:ind w:left="360"/>
-        <w:rPr>
-          <w:rFonts w:ascii="Arial" w:hAnsi="Arial" w:cs="Arial"/>
-          <w:sz w:val="24"/>
-          <w:szCs w:val="24"/>
-        </w:rPr>
-      </w:pPr>
-    </w:p>
-    <w:p>
-      <w:pPr>
-        <w:pStyle w:val="Geenafstand"/>
-        <w:rPr>
-          <w:rFonts w:ascii="Arial" w:hAnsi="Arial" w:cs="Arial"/>
-          <w:sz w:val="24"/>
-          <w:szCs w:val="24"/>
-        </w:rPr>
-      </w:pPr>
-      <w:r>
-        <w:rPr>
-          <w:rFonts w:ascii="Arial" w:hAnsi="Arial" w:cs="Arial"/>
-          <w:sz w:val="24"/>
-          <w:szCs w:val="24"/>
-        </w:rPr>
-        <w:t>De communicatie binnen de projectgroep wordt gedaan door de volgende opties:</w:t>
-      </w:r>
-    </w:p>
-    <w:p>
-      <w:pPr>
-        <w:pStyle w:val="Geenafstand"/>
-        <w:ind w:left="360"/>
-        <w:rPr>
-          <w:rFonts w:ascii="Arial" w:hAnsi="Arial" w:cs="Arial"/>
-          <w:sz w:val="24"/>
-          <w:szCs w:val="24"/>
+        <w:t>Technische eisen</w:t>
+      </w:r>
+    </w:p>
+    <w:p>
+      <w:pPr>
+        <w:pStyle w:val="Geenafstand"/>
+        <w:jc w:val="center"/>
+        <w:rPr>
+          <w:rFonts w:ascii="Arial" w:hAnsi="Arial" w:cs="Arial"/>
+          <w:sz w:val="32"/>
+          <w:szCs w:val="32"/>
         </w:rPr>
       </w:pPr>
     </w:p>
@@ -1870,7 +1706,7 @@
           <w:sz w:val="24"/>
           <w:szCs w:val="24"/>
         </w:rPr>
-        <w:t>Mail</w:t>
+        <w:t>De applicatie wordt in Ionic gemaakt</w:t>
       </w:r>
     </w:p>
     <w:p>
@@ -1892,7 +1728,7 @@
           <w:sz w:val="24"/>
           <w:szCs w:val="24"/>
         </w:rPr>
-        <w:t>Skype</w:t>
+        <w:t>Voor de database wordt Firebase gebruikt</w:t>
       </w:r>
     </w:p>
     <w:p>
@@ -1914,6 +1750,174 @@
           <w:sz w:val="24"/>
           <w:szCs w:val="24"/>
         </w:rPr>
+        <w:t>Voor de styling wordt Bootstrap gebruikt</w:t>
+      </w:r>
+    </w:p>
+    <w:p>
+      <w:pPr>
+        <w:pStyle w:val="Geenafstand"/>
+        <w:ind w:left="360"/>
+        <w:rPr>
+          <w:rFonts w:ascii="Arial" w:hAnsi="Arial" w:cs="Arial"/>
+          <w:sz w:val="24"/>
+          <w:szCs w:val="24"/>
+        </w:rPr>
+      </w:pPr>
+    </w:p>
+    <w:p>
+      <w:pPr>
+        <w:pStyle w:val="Geenafstand"/>
+        <w:ind w:left="360"/>
+        <w:rPr>
+          <w:rFonts w:ascii="Arial" w:hAnsi="Arial" w:cs="Arial"/>
+          <w:sz w:val="24"/>
+          <w:szCs w:val="24"/>
+        </w:rPr>
+      </w:pPr>
+    </w:p>
+    <w:p>
+      <w:pPr>
+        <w:pStyle w:val="Geenafstand"/>
+        <w:ind w:left="360"/>
+        <w:jc w:val="center"/>
+        <w:rPr>
+          <w:rFonts w:ascii="Arial" w:hAnsi="Arial" w:cs="Arial"/>
+          <w:sz w:val="32"/>
+          <w:szCs w:val="32"/>
+        </w:rPr>
+      </w:pPr>
+      <w:r>
+        <w:rPr>
+          <w:rFonts w:ascii="Arial" w:hAnsi="Arial" w:cs="Arial"/>
+          <w:sz w:val="32"/>
+          <w:szCs w:val="32"/>
+        </w:rPr>
+        <w:t>Projecteisen</w:t>
+      </w:r>
+    </w:p>
+    <w:p>
+      <w:pPr>
+        <w:pStyle w:val="Geenafstand"/>
+        <w:rPr>
+          <w:rFonts w:ascii="Arial" w:hAnsi="Arial" w:cs="Arial"/>
+          <w:b/>
+          <w:sz w:val="24"/>
+          <w:szCs w:val="24"/>
+        </w:rPr>
+      </w:pPr>
+      <w:r>
+        <w:rPr>
+          <w:rFonts w:ascii="Arial" w:hAnsi="Arial" w:cs="Arial"/>
+          <w:b/>
+          <w:sz w:val="24"/>
+          <w:szCs w:val="24"/>
+        </w:rPr>
+        <w:t>Communicatie:</w:t>
+      </w:r>
+    </w:p>
+    <w:p>
+      <w:pPr>
+        <w:pStyle w:val="Geenafstand"/>
+        <w:ind w:left="360"/>
+        <w:rPr>
+          <w:rFonts w:ascii="Arial" w:hAnsi="Arial" w:cs="Arial"/>
+          <w:sz w:val="24"/>
+          <w:szCs w:val="24"/>
+        </w:rPr>
+      </w:pPr>
+    </w:p>
+    <w:p>
+      <w:pPr>
+        <w:pStyle w:val="Geenafstand"/>
+        <w:rPr>
+          <w:rFonts w:ascii="Arial" w:hAnsi="Arial" w:cs="Arial"/>
+          <w:sz w:val="24"/>
+          <w:szCs w:val="24"/>
+        </w:rPr>
+      </w:pPr>
+      <w:r>
+        <w:rPr>
+          <w:rFonts w:ascii="Arial" w:hAnsi="Arial" w:cs="Arial"/>
+          <w:sz w:val="24"/>
+          <w:szCs w:val="24"/>
+        </w:rPr>
+        <w:t>De communicatie binnen de projectgroep wordt gedaan door de volgende opties:</w:t>
+      </w:r>
+    </w:p>
+    <w:p>
+      <w:pPr>
+        <w:pStyle w:val="Geenafstand"/>
+        <w:ind w:left="360"/>
+        <w:rPr>
+          <w:rFonts w:ascii="Arial" w:hAnsi="Arial" w:cs="Arial"/>
+          <w:sz w:val="24"/>
+          <w:szCs w:val="24"/>
+        </w:rPr>
+      </w:pPr>
+    </w:p>
+    <w:p>
+      <w:pPr>
+        <w:pStyle w:val="Geenafstand"/>
+        <w:numPr>
+          <w:ilvl w:val="0"/>
+          <w:numId w:val="1"/>
+        </w:numPr>
+        <w:rPr>
+          <w:rFonts w:ascii="Arial" w:hAnsi="Arial" w:cs="Arial"/>
+          <w:sz w:val="24"/>
+          <w:szCs w:val="24"/>
+        </w:rPr>
+      </w:pPr>
+      <w:r>
+        <w:rPr>
+          <w:rFonts w:ascii="Arial" w:hAnsi="Arial" w:cs="Arial"/>
+          <w:sz w:val="24"/>
+          <w:szCs w:val="24"/>
+        </w:rPr>
+        <w:t>Mail</w:t>
+      </w:r>
+    </w:p>
+    <w:p>
+      <w:pPr>
+        <w:pStyle w:val="Geenafstand"/>
+        <w:numPr>
+          <w:ilvl w:val="0"/>
+          <w:numId w:val="1"/>
+        </w:numPr>
+        <w:rPr>
+          <w:rFonts w:ascii="Arial" w:hAnsi="Arial" w:cs="Arial"/>
+          <w:sz w:val="24"/>
+          <w:szCs w:val="24"/>
+        </w:rPr>
+      </w:pPr>
+      <w:r>
+        <w:rPr>
+          <w:rFonts w:ascii="Arial" w:hAnsi="Arial" w:cs="Arial"/>
+          <w:sz w:val="24"/>
+          <w:szCs w:val="24"/>
+        </w:rPr>
+        <w:t>Skype</w:t>
+      </w:r>
+    </w:p>
+    <w:p>
+      <w:pPr>
+        <w:pStyle w:val="Geenafstand"/>
+        <w:numPr>
+          <w:ilvl w:val="0"/>
+          <w:numId w:val="1"/>
+        </w:numPr>
+        <w:rPr>
+          <w:rFonts w:ascii="Arial" w:hAnsi="Arial" w:cs="Arial"/>
+          <w:sz w:val="24"/>
+          <w:szCs w:val="24"/>
+        </w:rPr>
+      </w:pPr>
+      <w:r>
+        <w:rPr>
+          <w:rFonts w:ascii="Arial" w:hAnsi="Arial" w:cs="Arial"/>
+          <w:sz w:val="24"/>
+          <w:szCs w:val="24"/>
+        </w:rPr>
         <w:t>WhatsApp</w:t>
       </w:r>
     </w:p>
@@ -1972,25 +1976,7 @@
           <w:sz w:val="24"/>
           <w:szCs w:val="24"/>
         </w:rPr>
-        <w:t xml:space="preserve">Hieronder staan de gegevens van de groepsleden en de gegevens van de </w:t>
-      </w:r>
-      <w:proofErr w:type="spellStart"/>
-      <w:r>
-        <w:rPr>
-          <w:rFonts w:ascii="Arial" w:hAnsi="Arial" w:cs="Arial"/>
-          <w:sz w:val="24"/>
-          <w:szCs w:val="24"/>
-        </w:rPr>
-        <w:t>oprdrachtgever</w:t>
-      </w:r>
-      <w:proofErr w:type="spellEnd"/>
-      <w:r>
-        <w:rPr>
-          <w:rFonts w:ascii="Arial" w:hAnsi="Arial" w:cs="Arial"/>
-          <w:sz w:val="24"/>
-          <w:szCs w:val="24"/>
-        </w:rPr>
-        <w:t>:</w:t>
+        <w:t>Hieronder staan de gegevens van de groepsleden en de gegevens van de oprdrachtgever:</w:t>
       </w:r>
     </w:p>
     <w:p>
@@ -2113,7 +2099,6 @@
         </w:rPr>
         <w:tab/>
       </w:r>
-      <w:proofErr w:type="spellStart"/>
       <w:r>
         <w:rPr>
           <w:rFonts w:ascii="Arial" w:hAnsi="Arial" w:cs="Arial"/>
@@ -2123,7 +2108,6 @@
         </w:rPr>
         <w:t>teun.aarts</w:t>
       </w:r>
-      <w:proofErr w:type="spellEnd"/>
     </w:p>
     <w:p>
       <w:pPr>
@@ -2279,7 +2263,6 @@
         </w:rPr>
         <w:tab/>
       </w:r>
-      <w:proofErr w:type="spellStart"/>
       <w:r>
         <w:rPr>
           <w:rFonts w:ascii="Arial" w:hAnsi="Arial" w:cs="Arial"/>
@@ -2289,7 +2272,6 @@
         </w:rPr>
         <w:t>jorrit.meeuwissen</w:t>
       </w:r>
-      <w:proofErr w:type="spellEnd"/>
     </w:p>
     <w:p>
       <w:pPr>
@@ -2375,51 +2357,7 @@
           <w:szCs w:val="24"/>
           <w:lang w:val="en-US"/>
         </w:rPr>
-        <w:t xml:space="preserve">Alex </w:t>
-      </w:r>
-      <w:proofErr w:type="spellStart"/>
-      <w:r>
-        <w:rPr>
-          <w:rFonts w:ascii="Arial" w:hAnsi="Arial" w:cs="Arial"/>
-          <w:b/>
-          <w:sz w:val="24"/>
-          <w:szCs w:val="24"/>
-          <w:lang w:val="en-US"/>
-        </w:rPr>
-        <w:t>Kuo</w:t>
-      </w:r>
-      <w:proofErr w:type="spellEnd"/>
-      <w:r>
-        <w:rPr>
-          <w:rFonts w:ascii="Arial" w:hAnsi="Arial" w:cs="Arial"/>
-          <w:b/>
-          <w:sz w:val="24"/>
-          <w:szCs w:val="24"/>
-          <w:lang w:val="en-US"/>
-        </w:rPr>
-        <w:t xml:space="preserve"> (</w:t>
-      </w:r>
-      <w:proofErr w:type="spellStart"/>
-      <w:r>
-        <w:rPr>
-          <w:rFonts w:ascii="Arial" w:hAnsi="Arial" w:cs="Arial"/>
-          <w:b/>
-          <w:sz w:val="24"/>
-          <w:szCs w:val="24"/>
-          <w:lang w:val="en-US"/>
-        </w:rPr>
-        <w:t>Opdrachtgever</w:t>
-      </w:r>
-      <w:proofErr w:type="spellEnd"/>
-      <w:r>
-        <w:rPr>
-          <w:rFonts w:ascii="Arial" w:hAnsi="Arial" w:cs="Arial"/>
-          <w:b/>
-          <w:sz w:val="24"/>
-          <w:szCs w:val="24"/>
-          <w:lang w:val="en-US"/>
-        </w:rPr>
-        <w:t>)</w:t>
+        <w:t>Alex Kuo (Opdrachtgever)</w:t>
       </w:r>
     </w:p>
     <w:p>
@@ -2443,6 +2381,7 @@
           <w:szCs w:val="24"/>
           <w:lang w:val="en-US"/>
         </w:rPr>
+        <w:lastRenderedPageBreak/>
         <w:t xml:space="preserve">Mail: </w:t>
       </w:r>
       <w:r>
@@ -2542,7 +2481,6 @@
           <w:lang w:val="en-US"/>
         </w:rPr>
       </w:pPr>
-      <w:proofErr w:type="spellStart"/>
       <w:r>
         <w:rPr>
           <w:rFonts w:ascii="Arial" w:hAnsi="Arial" w:cs="Arial"/>
@@ -2551,201 +2489,187 @@
           <w:szCs w:val="24"/>
           <w:lang w:val="en-US"/>
         </w:rPr>
-        <w:lastRenderedPageBreak/>
-        <w:t>Oplevering</w:t>
-      </w:r>
-      <w:proofErr w:type="spellEnd"/>
-      <w:r>
+        <w:t>Oplevering:</w:t>
+      </w:r>
+    </w:p>
+    <w:p>
+      <w:pPr>
+        <w:pStyle w:val="Geenafstand"/>
+        <w:rPr>
+          <w:rFonts w:ascii="Arial" w:hAnsi="Arial" w:cs="Arial"/>
+          <w:sz w:val="24"/>
+          <w:szCs w:val="24"/>
+          <w:lang w:val="en-US"/>
+        </w:rPr>
+      </w:pPr>
+    </w:p>
+    <w:p>
+      <w:pPr>
+        <w:pStyle w:val="Geenafstand"/>
+        <w:rPr>
+          <w:rFonts w:ascii="Arial" w:hAnsi="Arial" w:cs="Arial"/>
+          <w:sz w:val="24"/>
+          <w:szCs w:val="24"/>
+        </w:rPr>
+      </w:pPr>
+      <w:r>
+        <w:rPr>
+          <w:rFonts w:ascii="Arial" w:hAnsi="Arial" w:cs="Arial"/>
+          <w:sz w:val="24"/>
+          <w:szCs w:val="24"/>
+        </w:rPr>
+        <w:t xml:space="preserve">De deadline voor dit project is </w:t>
+      </w:r>
+      <w:r>
+        <w:rPr>
+          <w:rFonts w:ascii="Arial" w:hAnsi="Arial" w:cs="Arial"/>
+          <w:sz w:val="24"/>
+          <w:szCs w:val="24"/>
+        </w:rPr>
+        <w:t xml:space="preserve">Vrijdag 07-04-2017 </w:t>
+      </w:r>
+    </w:p>
+    <w:p>
+      <w:pPr>
+        <w:pStyle w:val="Geenafstand"/>
+        <w:rPr>
+          <w:rFonts w:ascii="Arial" w:hAnsi="Arial" w:cs="Arial"/>
+          <w:sz w:val="24"/>
+          <w:szCs w:val="24"/>
+        </w:rPr>
+      </w:pPr>
+    </w:p>
+    <w:p>
+      <w:pPr>
+        <w:pStyle w:val="Geenafstand"/>
+        <w:rPr>
+          <w:rFonts w:ascii="Arial" w:hAnsi="Arial" w:cs="Arial"/>
+          <w:sz w:val="24"/>
+          <w:szCs w:val="24"/>
+        </w:rPr>
+      </w:pPr>
+      <w:r>
+        <w:rPr>
+          <w:rFonts w:ascii="Arial" w:hAnsi="Arial" w:cs="Arial"/>
+          <w:sz w:val="24"/>
+          <w:szCs w:val="24"/>
+        </w:rPr>
+        <w:t>Tussendoor zijn er nog verschillende oplevermomenten.</w:t>
+      </w:r>
+    </w:p>
+    <w:p>
+      <w:pPr>
+        <w:pStyle w:val="Geenafstand"/>
+        <w:rPr>
+          <w:rFonts w:ascii="Arial" w:hAnsi="Arial" w:cs="Arial"/>
+          <w:sz w:val="24"/>
+          <w:szCs w:val="24"/>
+        </w:rPr>
+      </w:pPr>
+    </w:p>
+    <w:p>
+      <w:pPr>
+        <w:pStyle w:val="Geenafstand"/>
+        <w:rPr>
+          <w:rFonts w:ascii="Arial" w:hAnsi="Arial" w:cs="Arial"/>
+          <w:sz w:val="24"/>
+          <w:szCs w:val="24"/>
+        </w:rPr>
+      </w:pPr>
+      <w:r>
+        <w:rPr>
+          <w:rFonts w:ascii="Arial" w:hAnsi="Arial" w:cs="Arial"/>
+          <w:sz w:val="24"/>
+          <w:szCs w:val="24"/>
+        </w:rPr>
+        <w:t>24-02-2017 moet KT1 afgerond zijn</w:t>
+      </w:r>
+    </w:p>
+    <w:p>
+      <w:pPr>
+        <w:pStyle w:val="Geenafstand"/>
+        <w:rPr>
+          <w:rFonts w:ascii="Arial" w:hAnsi="Arial" w:cs="Arial"/>
+          <w:sz w:val="24"/>
+          <w:szCs w:val="24"/>
+        </w:rPr>
+      </w:pPr>
+      <w:r>
+        <w:rPr>
+          <w:rFonts w:ascii="Arial" w:hAnsi="Arial" w:cs="Arial"/>
+          <w:sz w:val="24"/>
+          <w:szCs w:val="24"/>
+        </w:rPr>
+        <w:t>30-03-2017 moet KT2 afgerond zijn</w:t>
+      </w:r>
+    </w:p>
+    <w:p>
+      <w:pPr>
+        <w:pStyle w:val="Geenafstand"/>
+        <w:rPr>
+          <w:rFonts w:ascii="Arial" w:hAnsi="Arial" w:cs="Arial"/>
+          <w:sz w:val="24"/>
+          <w:szCs w:val="24"/>
+        </w:rPr>
+      </w:pPr>
+      <w:r>
+        <w:rPr>
+          <w:rFonts w:ascii="Arial" w:hAnsi="Arial" w:cs="Arial"/>
+          <w:sz w:val="24"/>
+          <w:szCs w:val="24"/>
+        </w:rPr>
+        <w:t>07-04-2017 moet KT3 afgerond zijn</w:t>
+      </w:r>
+    </w:p>
+    <w:p>
+      <w:pPr>
+        <w:pStyle w:val="Geenafstand"/>
+        <w:rPr>
+          <w:rFonts w:ascii="Arial" w:hAnsi="Arial" w:cs="Arial"/>
+          <w:sz w:val="24"/>
+          <w:szCs w:val="24"/>
+        </w:rPr>
+      </w:pPr>
+    </w:p>
+    <w:p>
+      <w:pPr>
+        <w:pStyle w:val="Geenafstand"/>
+        <w:rPr>
+          <w:rFonts w:ascii="Arial" w:hAnsi="Arial" w:cs="Arial"/>
+          <w:sz w:val="24"/>
+          <w:szCs w:val="24"/>
+        </w:rPr>
+      </w:pPr>
+    </w:p>
+    <w:p>
+      <w:pPr>
+        <w:pStyle w:val="Geenafstand"/>
         <w:rPr>
           <w:rFonts w:ascii="Arial" w:hAnsi="Arial" w:cs="Arial"/>
           <w:b/>
           <w:sz w:val="24"/>
           <w:szCs w:val="24"/>
-          <w:lang w:val="en-US"/>
-        </w:rPr>
-        <w:t>:</w:t>
-      </w:r>
-    </w:p>
-    <w:p>
-      <w:pPr>
-        <w:pStyle w:val="Geenafstand"/>
-        <w:rPr>
-          <w:rFonts w:ascii="Arial" w:hAnsi="Arial" w:cs="Arial"/>
-          <w:sz w:val="24"/>
-          <w:szCs w:val="24"/>
-          <w:lang w:val="en-US"/>
-        </w:rPr>
-      </w:pPr>
-    </w:p>
-    <w:p>
-      <w:pPr>
-        <w:pStyle w:val="Geenafstand"/>
-        <w:rPr>
-          <w:rFonts w:ascii="Arial" w:hAnsi="Arial" w:cs="Arial"/>
-          <w:sz w:val="24"/>
-          <w:szCs w:val="24"/>
-        </w:rPr>
-      </w:pPr>
-      <w:r>
-        <w:rPr>
-          <w:rFonts w:ascii="Arial" w:hAnsi="Arial" w:cs="Arial"/>
-          <w:sz w:val="24"/>
-          <w:szCs w:val="24"/>
-        </w:rPr>
-        <w:t xml:space="preserve">De deadline voor dit project is </w:t>
-      </w:r>
-      <w:r>
-        <w:rPr>
-          <w:rFonts w:ascii="Arial" w:hAnsi="Arial" w:cs="Arial"/>
-          <w:sz w:val="24"/>
-          <w:szCs w:val="24"/>
-        </w:rPr>
-        <w:t xml:space="preserve">Vrijdag 07-04-2017 </w:t>
-      </w:r>
-    </w:p>
-    <w:p>
-      <w:pPr>
-        <w:pStyle w:val="Geenafstand"/>
-        <w:rPr>
-          <w:rFonts w:ascii="Arial" w:hAnsi="Arial" w:cs="Arial"/>
-          <w:sz w:val="24"/>
-          <w:szCs w:val="24"/>
-        </w:rPr>
-      </w:pPr>
-    </w:p>
-    <w:p>
-      <w:pPr>
-        <w:pStyle w:val="Geenafstand"/>
-        <w:rPr>
-          <w:rFonts w:ascii="Arial" w:hAnsi="Arial" w:cs="Arial"/>
-          <w:sz w:val="24"/>
-          <w:szCs w:val="24"/>
-        </w:rPr>
-      </w:pPr>
-      <w:r>
-        <w:rPr>
-          <w:rFonts w:ascii="Arial" w:hAnsi="Arial" w:cs="Arial"/>
-          <w:sz w:val="24"/>
-          <w:szCs w:val="24"/>
-        </w:rPr>
-        <w:t>Tussendoor zijn er nog verschillende oplevermomenten.</w:t>
-      </w:r>
-    </w:p>
-    <w:p>
-      <w:pPr>
-        <w:pStyle w:val="Geenafstand"/>
-        <w:rPr>
-          <w:rFonts w:ascii="Arial" w:hAnsi="Arial" w:cs="Arial"/>
-          <w:sz w:val="24"/>
-          <w:szCs w:val="24"/>
-        </w:rPr>
-      </w:pPr>
-    </w:p>
-    <w:p>
-      <w:pPr>
-        <w:pStyle w:val="Geenafstand"/>
-        <w:rPr>
-          <w:rFonts w:ascii="Arial" w:hAnsi="Arial" w:cs="Arial"/>
-          <w:sz w:val="24"/>
-          <w:szCs w:val="24"/>
-        </w:rPr>
-      </w:pPr>
-      <w:r>
-        <w:rPr>
-          <w:rFonts w:ascii="Arial" w:hAnsi="Arial" w:cs="Arial"/>
-          <w:sz w:val="24"/>
-          <w:szCs w:val="24"/>
-        </w:rPr>
-        <w:t>24-02-2017 moet KT1 afgerond zijn</w:t>
-      </w:r>
-    </w:p>
-    <w:p>
-      <w:pPr>
-        <w:pStyle w:val="Geenafstand"/>
-        <w:rPr>
-          <w:rFonts w:ascii="Arial" w:hAnsi="Arial" w:cs="Arial"/>
-          <w:sz w:val="24"/>
-          <w:szCs w:val="24"/>
-        </w:rPr>
-      </w:pPr>
-      <w:r>
-        <w:rPr>
-          <w:rFonts w:ascii="Arial" w:hAnsi="Arial" w:cs="Arial"/>
-          <w:sz w:val="24"/>
-          <w:szCs w:val="24"/>
-        </w:rPr>
-        <w:t>30-03-2017 moet KT2 afgerond zijn</w:t>
-      </w:r>
-      <w:bookmarkStart w:id="0" w:name="_GoBack"/>
-      <w:bookmarkEnd w:id="0"/>
-    </w:p>
-    <w:p>
-      <w:pPr>
-        <w:pStyle w:val="Geenafstand"/>
-        <w:rPr>
-          <w:rFonts w:ascii="Arial" w:hAnsi="Arial" w:cs="Arial"/>
-          <w:sz w:val="24"/>
-          <w:szCs w:val="24"/>
-        </w:rPr>
-      </w:pPr>
-      <w:r>
-        <w:rPr>
-          <w:rFonts w:ascii="Arial" w:hAnsi="Arial" w:cs="Arial"/>
-          <w:sz w:val="24"/>
-          <w:szCs w:val="24"/>
-        </w:rPr>
-        <w:t>07-04-2017 moet KT3 afgerond zijn</w:t>
-      </w:r>
-    </w:p>
-    <w:p>
-      <w:pPr>
-        <w:pStyle w:val="Geenafstand"/>
-        <w:rPr>
-          <w:rFonts w:ascii="Arial" w:hAnsi="Arial" w:cs="Arial"/>
-          <w:sz w:val="24"/>
-          <w:szCs w:val="24"/>
-        </w:rPr>
-      </w:pPr>
-    </w:p>
-    <w:p>
-      <w:pPr>
-        <w:pStyle w:val="Geenafstand"/>
-        <w:rPr>
-          <w:rFonts w:ascii="Arial" w:hAnsi="Arial" w:cs="Arial"/>
-          <w:sz w:val="24"/>
-          <w:szCs w:val="24"/>
-        </w:rPr>
-      </w:pPr>
-    </w:p>
-    <w:p>
-      <w:pPr>
-        <w:pStyle w:val="Geenafstand"/>
+        </w:rPr>
+      </w:pPr>
+      <w:r>
         <w:rPr>
           <w:rFonts w:ascii="Arial" w:hAnsi="Arial" w:cs="Arial"/>
           <w:b/>
           <w:sz w:val="24"/>
           <w:szCs w:val="24"/>
         </w:rPr>
-      </w:pPr>
-      <w:r>
+        <w:t>Budget</w:t>
+      </w:r>
+    </w:p>
+    <w:p>
+      <w:pPr>
+        <w:pStyle w:val="Geenafstand"/>
         <w:rPr>
           <w:rFonts w:ascii="Arial" w:hAnsi="Arial" w:cs="Arial"/>
           <w:b/>
           <w:sz w:val="24"/>
           <w:szCs w:val="24"/>
         </w:rPr>
-        <w:t>Budget</w:t>
-      </w:r>
-    </w:p>
-    <w:p>
-      <w:pPr>
-        <w:pStyle w:val="Geenafstand"/>
-        <w:rPr>
-          <w:rFonts w:ascii="Arial" w:hAnsi="Arial" w:cs="Arial"/>
-          <w:b/>
-          <w:sz w:val="24"/>
-          <w:szCs w:val="24"/>
-        </w:rPr>
       </w:pPr>
     </w:p>
     <w:p>
@@ -2783,7 +2707,6 @@
         </w:rPr>
         <w:t xml:space="preserve">Dit is inclusief de kosten van de </w:t>
       </w:r>
-      <w:proofErr w:type="spellStart"/>
       <w:r>
         <w:rPr>
           <w:rFonts w:ascii="Arial" w:hAnsi="Arial" w:cs="Arial"/>
@@ -2792,7 +2715,6 @@
         </w:rPr>
         <w:t>play</w:t>
       </w:r>
-      <w:proofErr w:type="spellEnd"/>
       <w:r>
         <w:rPr>
           <w:rFonts w:ascii="Arial" w:hAnsi="Arial" w:cs="Arial"/>

</xml_diff>

<commit_message>
acceptatie test en les toevoegen fix
</commit_message>
<xml_diff>
--- a/Documentatie/1.2 Hernieuwde Opdracht/Hernieuwse opdracht.docx
+++ b/Documentatie/1.2 Hernieuwde Opdracht/Hernieuwse opdracht.docx
@@ -1,6 +1,6 @@
 
 <file path=word/document.xml><?xml version="1.0" encoding="utf-8"?>
-<w:document xmlns:wpc="http://schemas.microsoft.com/office/word/2010/wordprocessingCanvas" xmlns:mc="http://schemas.openxmlformats.org/markup-compatibility/2006" xmlns:o="urn:schemas-microsoft-com:office:office" xmlns:r="http://schemas.openxmlformats.org/officeDocument/2006/relationships" xmlns:m="http://schemas.openxmlformats.org/officeDocument/2006/math" xmlns:v="urn:schemas-microsoft-com:vml" xmlns:wp14="http://schemas.microsoft.com/office/word/2010/wordprocessingDrawing" xmlns:wp="http://schemas.openxmlformats.org/drawingml/2006/wordprocessingDrawing" xmlns:w10="urn:schemas-microsoft-com:office:word" xmlns:w="http://schemas.openxmlformats.org/wordprocessingml/2006/main" xmlns:w14="http://schemas.microsoft.com/office/word/2010/wordml" xmlns:w15="http://schemas.microsoft.com/office/word/2012/wordml" xmlns:wpg="http://schemas.microsoft.com/office/word/2010/wordprocessingGroup" xmlns:wpi="http://schemas.microsoft.com/office/word/2010/wordprocessingInk" xmlns:wne="http://schemas.microsoft.com/office/word/2006/wordml" xmlns:wps="http://schemas.microsoft.com/office/word/2010/wordprocessingShape" mc:Ignorable="w14 w15 wp14">
+<w:document xmlns:wpc="http://schemas.microsoft.com/office/word/2010/wordprocessingCanvas" xmlns:cx="http://schemas.microsoft.com/office/drawing/2014/chartex" xmlns:cx1="http://schemas.microsoft.com/office/drawing/2015/9/8/chartex" xmlns:cx2="http://schemas.microsoft.com/office/drawing/2015/10/21/chartex" xmlns:cx3="http://schemas.microsoft.com/office/drawing/2016/5/9/chartex" xmlns:cx4="http://schemas.microsoft.com/office/drawing/2016/5/10/chartex" xmlns:cx5="http://schemas.microsoft.com/office/drawing/2016/5/11/chartex" xmlns:mc="http://schemas.openxmlformats.org/markup-compatibility/2006" xmlns:o="urn:schemas-microsoft-com:office:office" xmlns:r="http://schemas.openxmlformats.org/officeDocument/2006/relationships" xmlns:m="http://schemas.openxmlformats.org/officeDocument/2006/math" xmlns:v="urn:schemas-microsoft-com:vml" xmlns:wp14="http://schemas.microsoft.com/office/word/2010/wordprocessingDrawing" xmlns:wp="http://schemas.openxmlformats.org/drawingml/2006/wordprocessingDrawing" xmlns:w10="urn:schemas-microsoft-com:office:word" xmlns:w="http://schemas.openxmlformats.org/wordprocessingml/2006/main" xmlns:w14="http://schemas.microsoft.com/office/word/2010/wordml" xmlns:w15="http://schemas.microsoft.com/office/word/2012/wordml" xmlns:w16se="http://schemas.microsoft.com/office/word/2015/wordml/symex" xmlns:wpg="http://schemas.microsoft.com/office/word/2010/wordprocessingGroup" xmlns:wpi="http://schemas.microsoft.com/office/word/2010/wordprocessingInk" xmlns:wne="http://schemas.microsoft.com/office/word/2006/wordml" xmlns:wps="http://schemas.microsoft.com/office/word/2010/wordprocessingShape" mc:Ignorable="w14 w15 w16se wp14">
   <w:body>
     <w:sdt>
       <w:sdtPr>
@@ -124,7 +124,7 @@
                   </wp:anchor>
                 </w:drawing>
               </mc:Choice>
-              <mc:Fallback xmlns:cx="http://schemas.microsoft.com/office/drawing/2014/chartex" xmlns:cx1="http://schemas.microsoft.com/office/drawing/2015/9/8/chartex" xmlns:cx2="http://schemas.microsoft.com/office/drawing/2015/10/21/chartex" xmlns:w16se="http://schemas.microsoft.com/office/word/2015/wordml/symex">
+              <mc:Fallback>
                 <w:pict>
                   <v:shapetype w14:anchorId="344B94AD" id="_x0000_t202" coordsize="21600,21600" o:spt="202" path="m,l,21600r21600,l21600,xe">
                     <v:stroke joinstyle="miter"/>
@@ -288,7 +288,7 @@
                   </wp:anchor>
                 </w:drawing>
               </mc:Choice>
-              <mc:Fallback xmlns:cx="http://schemas.microsoft.com/office/drawing/2014/chartex" xmlns:cx1="http://schemas.microsoft.com/office/drawing/2015/9/8/chartex" xmlns:cx2="http://schemas.microsoft.com/office/drawing/2015/10/21/chartex" xmlns:w16se="http://schemas.microsoft.com/office/word/2015/wordml/symex">
+              <mc:Fallback>
                 <w:pict>
                   <v:rect w14:anchorId="7FDDA362" id="Rechthoek 10" o:spid="_x0000_s1027" style="position:absolute;margin-left:0;margin-top:0;width:595.35pt;height:842.25pt;z-index:-251657216;visibility:visible;mso-wrap-style:square;mso-width-percent:0;mso-height-percent:0;mso-wrap-distance-left:9pt;mso-wrap-distance-top:0;mso-wrap-distance-right:9pt;mso-wrap-distance-bottom:0;mso-position-horizontal:left;mso-position-horizontal-relative:page;mso-position-vertical:top;mso-position-vertical-relative:page;mso-width-percent:0;mso-height-percent:0;mso-width-relative:page;mso-height-relative:page;v-text-anchor:middle" o:gfxdata="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" fillcolor="#deeaf6 [660]" stroked="f" strokeweight="1pt">
                     <v:fill color2="#9cc2e5 [1940]" rotate="t" focus="100%" type="gradient">
@@ -420,7 +420,7 @@
                   </wp:anchor>
                 </w:drawing>
               </mc:Choice>
-              <mc:Fallback xmlns:cx="http://schemas.microsoft.com/office/drawing/2014/chartex" xmlns:cx1="http://schemas.microsoft.com/office/drawing/2015/9/8/chartex" xmlns:cx2="http://schemas.microsoft.com/office/drawing/2015/10/21/chartex" xmlns:w16se="http://schemas.microsoft.com/office/word/2015/wordml/symex">
+              <mc:Fallback>
                 <w:pict>
                   <v:shape w14:anchorId="341A3860" id="Tekstvak 9" o:spid="_x0000_s1028" type="#_x0000_t202" style="position:absolute;margin-left:0;margin-top:203.65pt;width:267.9pt;height:66.55pt;z-index:251662336;visibility:visible;mso-wrap-style:none;mso-width-percent:0;mso-height-percent:0;mso-wrap-distance-left:9pt;mso-wrap-distance-top:0;mso-wrap-distance-right:9pt;mso-wrap-distance-bottom:0;mso-position-horizontal:center;mso-position-horizontal-relative:margin;mso-position-vertical:absolute;mso-position-vertical-relative:text;mso-width-percent:0;mso-height-percent:0;mso-width-relative:page;mso-height-relative:page;v-text-anchor:top" o:gfxdata="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" filled="f" stroked="f">
                     <v:textbox style="mso-fit-shape-to-text:t">
@@ -693,7 +693,7 @@
                   </wp:anchor>
                 </w:drawing>
               </mc:Choice>
-              <mc:Fallback xmlns:cx="http://schemas.microsoft.com/office/drawing/2014/chartex" xmlns:cx1="http://schemas.microsoft.com/office/drawing/2015/9/8/chartex" xmlns:cx2="http://schemas.microsoft.com/office/drawing/2015/10/21/chartex" xmlns:w16se="http://schemas.microsoft.com/office/word/2015/wordml/symex">
+              <mc:Fallback>
                 <w:pict>
                   <v:shape w14:anchorId="0AFA011F" id="Tekstvak 8" o:spid="_x0000_s1029" type="#_x0000_t202" style="position:absolute;margin-left:0;margin-top:434.65pt;width:452.25pt;height:177pt;z-index:251661312;visibility:visible;mso-wrap-style:square;mso-width-percent:0;mso-height-percent:0;mso-wrap-distance-left:9pt;mso-wrap-distance-top:0;mso-wrap-distance-right:9pt;mso-wrap-distance-bottom:0;mso-position-horizontal:left;mso-position-horizontal-relative:margin;mso-position-vertical:absolute;mso-position-vertical-relative:text;mso-width-percent:0;mso-height-percent:0;mso-width-relative:margin;mso-height-relative:page;v-text-anchor:top" o:gfxdata="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" fillcolor="white [3201]" strokeweight=".5pt">
                     <v:textbox>
@@ -901,7 +901,43 @@
           <w:sz w:val="24"/>
           <w:szCs w:val="24"/>
         </w:rPr>
-        <w:t>Het bedrijf verkeert in de situatie dat niet iedereen weet wanneer hij of zij les heeft. Dit komt doordat het rooster alleen via de computer beschikbaar is en het is niet makkelijk om daar te komen via je mobiel. Hierdoor weten sommige leerlingen niet goed wanneer ze les hebben omdat een les uitvalt of verschoven word. Hierdoor verstaat er veel onnodige verwarringen bij de docenten maar vooral bij de leerlingen en dat is niet zo fijn. Ook om de absentie op te nemen moet ook allemaal via de computer worden gedaan en dat werkt allemaal niet zo lekker als dat ze willen. Dus dat vinden ze ook beter kunnen zodat het makkelijker word om even snel de absentie door te geven en dat ze dan snel met de les verder kunnen gaan.</w:t>
+        <w:t xml:space="preserve">Het bedrijf verkeert in de situatie dat niet iedereen weet wanneer hij of zij les heeft. Dit komt doordat het rooster alleen via de computer beschikbaar is en het is niet makkelijk om daar te komen via je mobiel. Hierdoor weten sommige leerlingen niet goed wanneer ze les hebben omdat een les uitvalt of verschoven </w:t>
+      </w:r>
+      <w:proofErr w:type="gramStart"/>
+      <w:r>
+        <w:rPr>
+          <w:rFonts w:ascii="Arial" w:hAnsi="Arial" w:cs="Arial"/>
+          <w:sz w:val="24"/>
+          <w:szCs w:val="24"/>
+        </w:rPr>
+        <w:t>word</w:t>
+      </w:r>
+      <w:proofErr w:type="gramEnd"/>
+      <w:r>
+        <w:rPr>
+          <w:rFonts w:ascii="Arial" w:hAnsi="Arial" w:cs="Arial"/>
+          <w:sz w:val="24"/>
+          <w:szCs w:val="24"/>
+        </w:rPr>
+        <w:t xml:space="preserve">. Hierdoor verstaat er veel onnodige verwarringen bij de docenten maar vooral bij de leerlingen en dat is niet zo fijn. Ook om de absentie op te nemen moet ook allemaal via de computer worden gedaan en dat werkt allemaal niet zo lekker als dat ze willen. Dus dat vinden ze ook beter kunnen zodat het makkelijker </w:t>
+      </w:r>
+      <w:proofErr w:type="gramStart"/>
+      <w:r>
+        <w:rPr>
+          <w:rFonts w:ascii="Arial" w:hAnsi="Arial" w:cs="Arial"/>
+          <w:sz w:val="24"/>
+          <w:szCs w:val="24"/>
+        </w:rPr>
+        <w:t>word</w:t>
+      </w:r>
+      <w:proofErr w:type="gramEnd"/>
+      <w:r>
+        <w:rPr>
+          <w:rFonts w:ascii="Arial" w:hAnsi="Arial" w:cs="Arial"/>
+          <w:sz w:val="24"/>
+          <w:szCs w:val="24"/>
+        </w:rPr>
+        <w:t xml:space="preserve"> om even snel de absentie door te geven en dat ze dan snel met de les verder kunnen gaan.</w:t>
       </w:r>
     </w:p>
     <w:p>
@@ -1239,6 +1275,14 @@
         </w:rPr>
         <w:t>Leerling moet een ziekmelding kunnen doorvoeren</w:t>
       </w:r>
+      <w:r>
+        <w:rPr>
+          <w:rFonts w:ascii="Arial" w:hAnsi="Arial" w:cs="Arial"/>
+          <w:sz w:val="24"/>
+          <w:szCs w:val="24"/>
+        </w:rPr>
+        <w:tab/>
+      </w:r>
     </w:p>
     <w:p>
       <w:pPr>
@@ -1303,23 +1347,7 @@
           <w:sz w:val="24"/>
           <w:szCs w:val="24"/>
         </w:rPr>
-        <w:t xml:space="preserve">Roostermaker moet </w:t>
-      </w:r>
-      <w:r>
-        <w:rPr>
-          <w:rFonts w:ascii="Arial" w:hAnsi="Arial" w:cs="Arial"/>
-          <w:sz w:val="24"/>
-          <w:szCs w:val="24"/>
-        </w:rPr>
-        <w:t xml:space="preserve">lokalen </w:t>
-      </w:r>
-      <w:r>
-        <w:rPr>
-          <w:rFonts w:ascii="Arial" w:hAnsi="Arial" w:cs="Arial"/>
-          <w:sz w:val="24"/>
-          <w:szCs w:val="24"/>
-        </w:rPr>
-        <w:t>kunnen aanmaken, bekijken, updaten en verwijderen/archiveren(CRUD)</w:t>
+        <w:t>Roostermaker moet lokalen kunnen aanmaken, bekijken, updaten en verwijderen/archiveren(CRUD)</w:t>
       </w:r>
     </w:p>
     <w:p>
@@ -1335,6 +1363,7 @@
           <w:szCs w:val="24"/>
         </w:rPr>
       </w:pPr>
+      <w:proofErr w:type="spellStart"/>
       <w:r>
         <w:rPr>
           <w:rFonts w:ascii="Arial" w:hAnsi="Arial" w:cs="Arial"/>
@@ -1343,31 +1372,14 @@
         </w:rPr>
         <w:t>Admin</w:t>
       </w:r>
-      <w:bookmarkStart w:id="0" w:name="_GoBack"/>
-      <w:bookmarkEnd w:id="0"/>
-      <w:r>
-        <w:rPr>
-          <w:rFonts w:ascii="Arial" w:hAnsi="Arial" w:cs="Arial"/>
-          <w:sz w:val="24"/>
-          <w:szCs w:val="24"/>
-        </w:rPr>
-        <w:t xml:space="preserve"> moet </w:t>
-      </w:r>
-      <w:r>
-        <w:rPr>
-          <w:rFonts w:ascii="Arial" w:hAnsi="Arial" w:cs="Arial"/>
-          <w:sz w:val="24"/>
-          <w:szCs w:val="24"/>
-        </w:rPr>
-        <w:t>lokalen</w:t>
-      </w:r>
-      <w:r>
-        <w:rPr>
-          <w:rFonts w:ascii="Arial" w:hAnsi="Arial" w:cs="Arial"/>
-          <w:sz w:val="24"/>
-          <w:szCs w:val="24"/>
-        </w:rPr>
-        <w:t xml:space="preserve"> kunnen aanmaken, bekijken, updaten en verwijderen/archiveren(CRUD)</w:t>
+      <w:proofErr w:type="spellEnd"/>
+      <w:r>
+        <w:rPr>
+          <w:rFonts w:ascii="Arial" w:hAnsi="Arial" w:cs="Arial"/>
+          <w:sz w:val="24"/>
+          <w:szCs w:val="24"/>
+        </w:rPr>
+        <w:t xml:space="preserve"> moet lokalen kunnen aanmaken, bekijken, updaten en verwijderen/archiveren(CRUD)</w:t>
       </w:r>
     </w:p>
     <w:p>
@@ -1383,13 +1395,23 @@
           <w:szCs w:val="24"/>
         </w:rPr>
       </w:pPr>
-      <w:r>
-        <w:rPr>
-          <w:rFonts w:ascii="Arial" w:hAnsi="Arial" w:cs="Arial"/>
-          <w:sz w:val="24"/>
-          <w:szCs w:val="24"/>
-        </w:rPr>
-        <w:t>Admin moet Leerlingen kunnen aanmaken, bekijken, updaten en verwijderen/archiveren(CRUD)</w:t>
+      <w:proofErr w:type="spellStart"/>
+      <w:r>
+        <w:rPr>
+          <w:rFonts w:ascii="Arial" w:hAnsi="Arial" w:cs="Arial"/>
+          <w:sz w:val="24"/>
+          <w:szCs w:val="24"/>
+        </w:rPr>
+        <w:t>Admin</w:t>
+      </w:r>
+      <w:proofErr w:type="spellEnd"/>
+      <w:r>
+        <w:rPr>
+          <w:rFonts w:ascii="Arial" w:hAnsi="Arial" w:cs="Arial"/>
+          <w:sz w:val="24"/>
+          <w:szCs w:val="24"/>
+        </w:rPr>
+        <w:t xml:space="preserve"> moet Leerlingen kunnen aanmaken, bekijken, updaten en verwijderen/archiveren(CRUD)</w:t>
       </w:r>
     </w:p>
     <w:p>
@@ -1405,13 +1427,23 @@
           <w:szCs w:val="24"/>
         </w:rPr>
       </w:pPr>
-      <w:r>
-        <w:rPr>
-          <w:rFonts w:ascii="Arial" w:hAnsi="Arial" w:cs="Arial"/>
-          <w:sz w:val="24"/>
-          <w:szCs w:val="24"/>
-        </w:rPr>
-        <w:t>Admin moet Docenten kunnen aanmaken, bekijken, updaten en verwijderen/archiveren(CRUD)</w:t>
+      <w:proofErr w:type="spellStart"/>
+      <w:r>
+        <w:rPr>
+          <w:rFonts w:ascii="Arial" w:hAnsi="Arial" w:cs="Arial"/>
+          <w:sz w:val="24"/>
+          <w:szCs w:val="24"/>
+        </w:rPr>
+        <w:t>Admin</w:t>
+      </w:r>
+      <w:proofErr w:type="spellEnd"/>
+      <w:r>
+        <w:rPr>
+          <w:rFonts w:ascii="Arial" w:hAnsi="Arial" w:cs="Arial"/>
+          <w:sz w:val="24"/>
+          <w:szCs w:val="24"/>
+        </w:rPr>
+        <w:t xml:space="preserve"> moet Docenten kunnen aanmaken, bekijken, updaten en verwijderen/archiveren(CRUD)</w:t>
       </w:r>
     </w:p>
     <w:p>
@@ -1427,6 +1459,7 @@
           <w:szCs w:val="24"/>
         </w:rPr>
       </w:pPr>
+      <w:proofErr w:type="spellStart"/>
       <w:r>
         <w:rPr>
           <w:rFonts w:ascii="Arial" w:hAnsi="Arial" w:cs="Arial"/>
@@ -1434,7 +1467,16 @@
           <w:szCs w:val="24"/>
         </w:rPr>
         <w:lastRenderedPageBreak/>
-        <w:t>Admin moet Lessen kunnen aanmaken, bekijken, updaten en verwijderen/archiveren(CRUD)</w:t>
+        <w:t>Admin</w:t>
+      </w:r>
+      <w:proofErr w:type="spellEnd"/>
+      <w:r>
+        <w:rPr>
+          <w:rFonts w:ascii="Arial" w:hAnsi="Arial" w:cs="Arial"/>
+          <w:sz w:val="24"/>
+          <w:szCs w:val="24"/>
+        </w:rPr>
+        <w:t xml:space="preserve"> moet Lessen kunnen aanmaken, bekijken, updaten en verwijderen/archiveren(CRUD)</w:t>
       </w:r>
     </w:p>
     <w:p>
@@ -1450,13 +1492,23 @@
           <w:szCs w:val="24"/>
         </w:rPr>
       </w:pPr>
-      <w:r>
-        <w:rPr>
-          <w:rFonts w:ascii="Arial" w:hAnsi="Arial" w:cs="Arial"/>
-          <w:sz w:val="24"/>
-          <w:szCs w:val="24"/>
-        </w:rPr>
-        <w:t>Admin moet Klassen kunnen aanmaken, bekijken, updaten en verwijderen/archiveren(CRUD)</w:t>
+      <w:proofErr w:type="spellStart"/>
+      <w:r>
+        <w:rPr>
+          <w:rFonts w:ascii="Arial" w:hAnsi="Arial" w:cs="Arial"/>
+          <w:sz w:val="24"/>
+          <w:szCs w:val="24"/>
+        </w:rPr>
+        <w:t>Admin</w:t>
+      </w:r>
+      <w:proofErr w:type="spellEnd"/>
+      <w:r>
+        <w:rPr>
+          <w:rFonts w:ascii="Arial" w:hAnsi="Arial" w:cs="Arial"/>
+          <w:sz w:val="24"/>
+          <w:szCs w:val="24"/>
+        </w:rPr>
+        <w:t xml:space="preserve"> moet Klassen kunnen aanmaken, bekijken, updaten en verwijderen/archiveren(CRUD)</w:t>
       </w:r>
     </w:p>
     <w:p>
@@ -1544,7 +1596,17 @@
           <w:sz w:val="24"/>
           <w:szCs w:val="24"/>
         </w:rPr>
-        <w:t>De roostermaken moet klassen aan lessen kunnen koppelen</w:t>
+        <w:t>De roostermaken moet klassen aan lessen k</w:t>
+      </w:r>
+      <w:bookmarkStart w:id="0" w:name="_GoBack"/>
+      <w:bookmarkEnd w:id="0"/>
+      <w:r>
+        <w:rPr>
+          <w:rFonts w:ascii="Arial" w:hAnsi="Arial" w:cs="Arial"/>
+          <w:sz w:val="24"/>
+          <w:szCs w:val="24"/>
+        </w:rPr>
+        <w:t>unnen koppelen</w:t>
       </w:r>
     </w:p>
     <w:p>
@@ -1566,7 +1628,25 @@
           <w:sz w:val="24"/>
           <w:szCs w:val="24"/>
         </w:rPr>
-        <w:t>De app moet voor android gemaakt worden</w:t>
+        <w:t xml:space="preserve">De app moet voor </w:t>
+      </w:r>
+      <w:proofErr w:type="spellStart"/>
+      <w:r>
+        <w:rPr>
+          <w:rFonts w:ascii="Arial" w:hAnsi="Arial" w:cs="Arial"/>
+          <w:sz w:val="24"/>
+          <w:szCs w:val="24"/>
+        </w:rPr>
+        <w:t>android</w:t>
+      </w:r>
+      <w:proofErr w:type="spellEnd"/>
+      <w:r>
+        <w:rPr>
+          <w:rFonts w:ascii="Arial" w:hAnsi="Arial" w:cs="Arial"/>
+          <w:sz w:val="24"/>
+          <w:szCs w:val="24"/>
+        </w:rPr>
+        <w:t xml:space="preserve"> gemaakt worden</w:t>
       </w:r>
     </w:p>
     <w:p>
@@ -1610,8 +1690,18 @@
           <w:sz w:val="24"/>
           <w:szCs w:val="24"/>
         </w:rPr>
-        <w:t>De app is in het nederlands</w:t>
-      </w:r>
+        <w:t xml:space="preserve">De app is in het </w:t>
+      </w:r>
+      <w:proofErr w:type="spellStart"/>
+      <w:r>
+        <w:rPr>
+          <w:rFonts w:ascii="Arial" w:hAnsi="Arial" w:cs="Arial"/>
+          <w:sz w:val="24"/>
+          <w:szCs w:val="24"/>
+        </w:rPr>
+        <w:t>nederlands</w:t>
+      </w:r>
+      <w:proofErr w:type="spellEnd"/>
     </w:p>
     <w:p>
       <w:pPr>
@@ -1706,7 +1796,25 @@
           <w:sz w:val="24"/>
           <w:szCs w:val="24"/>
         </w:rPr>
-        <w:t>De applicatie wordt in Ionic gemaakt</w:t>
+        <w:t xml:space="preserve">De applicatie wordt in </w:t>
+      </w:r>
+      <w:proofErr w:type="spellStart"/>
+      <w:r>
+        <w:rPr>
+          <w:rFonts w:ascii="Arial" w:hAnsi="Arial" w:cs="Arial"/>
+          <w:sz w:val="24"/>
+          <w:szCs w:val="24"/>
+        </w:rPr>
+        <w:t>Ionic</w:t>
+      </w:r>
+      <w:proofErr w:type="spellEnd"/>
+      <w:r>
+        <w:rPr>
+          <w:rFonts w:ascii="Arial" w:hAnsi="Arial" w:cs="Arial"/>
+          <w:sz w:val="24"/>
+          <w:szCs w:val="24"/>
+        </w:rPr>
+        <w:t xml:space="preserve"> gemaakt</w:t>
       </w:r>
     </w:p>
     <w:p>
@@ -1728,7 +1836,25 @@
           <w:sz w:val="24"/>
           <w:szCs w:val="24"/>
         </w:rPr>
-        <w:t>Voor de database wordt Firebase gebruikt</w:t>
+        <w:t xml:space="preserve">Voor de database wordt </w:t>
+      </w:r>
+      <w:proofErr w:type="spellStart"/>
+      <w:r>
+        <w:rPr>
+          <w:rFonts w:ascii="Arial" w:hAnsi="Arial" w:cs="Arial"/>
+          <w:sz w:val="24"/>
+          <w:szCs w:val="24"/>
+        </w:rPr>
+        <w:t>Firebase</w:t>
+      </w:r>
+      <w:proofErr w:type="spellEnd"/>
+      <w:r>
+        <w:rPr>
+          <w:rFonts w:ascii="Arial" w:hAnsi="Arial" w:cs="Arial"/>
+          <w:sz w:val="24"/>
+          <w:szCs w:val="24"/>
+        </w:rPr>
+        <w:t xml:space="preserve"> gebruikt</w:t>
       </w:r>
     </w:p>
     <w:p>
@@ -1976,7 +2102,25 @@
           <w:sz w:val="24"/>
           <w:szCs w:val="24"/>
         </w:rPr>
-        <w:t>Hieronder staan de gegevens van de groepsleden en de gegevens van de oprdrachtgever:</w:t>
+        <w:t xml:space="preserve">Hieronder staan de gegevens van de groepsleden en de gegevens van de </w:t>
+      </w:r>
+      <w:proofErr w:type="spellStart"/>
+      <w:r>
+        <w:rPr>
+          <w:rFonts w:ascii="Arial" w:hAnsi="Arial" w:cs="Arial"/>
+          <w:sz w:val="24"/>
+          <w:szCs w:val="24"/>
+        </w:rPr>
+        <w:t>oprdrachtgever</w:t>
+      </w:r>
+      <w:proofErr w:type="spellEnd"/>
+      <w:r>
+        <w:rPr>
+          <w:rFonts w:ascii="Arial" w:hAnsi="Arial" w:cs="Arial"/>
+          <w:sz w:val="24"/>
+          <w:szCs w:val="24"/>
+        </w:rPr>
+        <w:t>:</w:t>
       </w:r>
     </w:p>
     <w:p>
@@ -2099,6 +2243,8 @@
         </w:rPr>
         <w:tab/>
       </w:r>
+      <w:proofErr w:type="spellStart"/>
+      <w:proofErr w:type="gramStart"/>
       <w:r>
         <w:rPr>
           <w:rFonts w:ascii="Arial" w:hAnsi="Arial" w:cs="Arial"/>
@@ -2108,6 +2254,8 @@
         </w:rPr>
         <w:t>teun.aarts</w:t>
       </w:r>
+      <w:proofErr w:type="spellEnd"/>
+      <w:proofErr w:type="gramEnd"/>
     </w:p>
     <w:p>
       <w:pPr>
@@ -2263,6 +2411,8 @@
         </w:rPr>
         <w:tab/>
       </w:r>
+      <w:proofErr w:type="spellStart"/>
+      <w:proofErr w:type="gramStart"/>
       <w:r>
         <w:rPr>
           <w:rFonts w:ascii="Arial" w:hAnsi="Arial" w:cs="Arial"/>
@@ -2272,6 +2422,8 @@
         </w:rPr>
         <w:t>jorrit.meeuwissen</w:t>
       </w:r>
+      <w:proofErr w:type="spellEnd"/>
+      <w:proofErr w:type="gramEnd"/>
     </w:p>
     <w:p>
       <w:pPr>
@@ -2357,7 +2509,29 @@
           <w:szCs w:val="24"/>
           <w:lang w:val="en-US"/>
         </w:rPr>
-        <w:t>Alex Kuo (Opdrachtgever)</w:t>
+        <w:t>Alex Kuo (</w:t>
+      </w:r>
+      <w:proofErr w:type="spellStart"/>
+      <w:r>
+        <w:rPr>
+          <w:rFonts w:ascii="Arial" w:hAnsi="Arial" w:cs="Arial"/>
+          <w:b/>
+          <w:sz w:val="24"/>
+          <w:szCs w:val="24"/>
+          <w:lang w:val="en-US"/>
+        </w:rPr>
+        <w:t>Opdrachtgever</w:t>
+      </w:r>
+      <w:proofErr w:type="spellEnd"/>
+      <w:r>
+        <w:rPr>
+          <w:rFonts w:ascii="Arial" w:hAnsi="Arial" w:cs="Arial"/>
+          <w:b/>
+          <w:sz w:val="24"/>
+          <w:szCs w:val="24"/>
+          <w:lang w:val="en-US"/>
+        </w:rPr>
+        <w:t>)</w:t>
       </w:r>
     </w:p>
     <w:p>
@@ -2481,6 +2655,7 @@
           <w:lang w:val="en-US"/>
         </w:rPr>
       </w:pPr>
+      <w:proofErr w:type="spellStart"/>
       <w:r>
         <w:rPr>
           <w:rFonts w:ascii="Arial" w:hAnsi="Arial" w:cs="Arial"/>
@@ -2489,18 +2664,29 @@
           <w:szCs w:val="24"/>
           <w:lang w:val="en-US"/>
         </w:rPr>
-        <w:t>Oplevering:</w:t>
-      </w:r>
-    </w:p>
-    <w:p>
-      <w:pPr>
-        <w:pStyle w:val="Geenafstand"/>
-        <w:rPr>
-          <w:rFonts w:ascii="Arial" w:hAnsi="Arial" w:cs="Arial"/>
+        <w:t>Oplevering</w:t>
+      </w:r>
+      <w:proofErr w:type="spellEnd"/>
+      <w:r>
+        <w:rPr>
+          <w:rFonts w:ascii="Arial" w:hAnsi="Arial" w:cs="Arial"/>
+          <w:b/>
           <w:sz w:val="24"/>
           <w:szCs w:val="24"/>
           <w:lang w:val="en-US"/>
         </w:rPr>
+        <w:t>:</w:t>
+      </w:r>
+    </w:p>
+    <w:p>
+      <w:pPr>
+        <w:pStyle w:val="Geenafstand"/>
+        <w:rPr>
+          <w:rFonts w:ascii="Arial" w:hAnsi="Arial" w:cs="Arial"/>
+          <w:sz w:val="24"/>
+          <w:szCs w:val="24"/>
+          <w:lang w:val="en-US"/>
+        </w:rPr>
       </w:pPr>
     </w:p>
     <w:p>
@@ -2707,6 +2893,7 @@
         </w:rPr>
         <w:t xml:space="preserve">Dit is inclusief de kosten van de </w:t>
       </w:r>
+      <w:proofErr w:type="spellStart"/>
       <w:r>
         <w:rPr>
           <w:rFonts w:ascii="Arial" w:hAnsi="Arial" w:cs="Arial"/>
@@ -2715,6 +2902,7 @@
         </w:rPr>
         <w:t>play</w:t>
       </w:r>
+      <w:proofErr w:type="spellEnd"/>
       <w:r>
         <w:rPr>
           <w:rFonts w:ascii="Arial" w:hAnsi="Arial" w:cs="Arial"/>
@@ -2745,7 +2933,7 @@
 </file>
 
 <file path=word/numbering.xml><?xml version="1.0" encoding="utf-8"?>
-<w:numbering xmlns:wpc="http://schemas.microsoft.com/office/word/2010/wordprocessingCanvas" xmlns:mc="http://schemas.openxmlformats.org/markup-compatibility/2006" xmlns:o="urn:schemas-microsoft-com:office:office" xmlns:r="http://schemas.openxmlformats.org/officeDocument/2006/relationships" xmlns:m="http://schemas.openxmlformats.org/officeDocument/2006/math" xmlns:v="urn:schemas-microsoft-com:vml" xmlns:wp14="http://schemas.microsoft.com/office/word/2010/wordprocessingDrawing" xmlns:wp="http://schemas.openxmlformats.org/drawingml/2006/wordprocessingDrawing" xmlns:w10="urn:schemas-microsoft-com:office:word" xmlns:w="http://schemas.openxmlformats.org/wordprocessingml/2006/main" xmlns:w14="http://schemas.microsoft.com/office/word/2010/wordml" xmlns:w15="http://schemas.microsoft.com/office/word/2012/wordml" xmlns:wpg="http://schemas.microsoft.com/office/word/2010/wordprocessingGroup" xmlns:wpi="http://schemas.microsoft.com/office/word/2010/wordprocessingInk" xmlns:wne="http://schemas.microsoft.com/office/word/2006/wordml" xmlns:wps="http://schemas.microsoft.com/office/word/2010/wordprocessingShape" mc:Ignorable="w14 w15 wp14">
+<w:numbering xmlns:wpc="http://schemas.microsoft.com/office/word/2010/wordprocessingCanvas" xmlns:cx="http://schemas.microsoft.com/office/drawing/2014/chartex" xmlns:cx1="http://schemas.microsoft.com/office/drawing/2015/9/8/chartex" xmlns:cx2="http://schemas.microsoft.com/office/drawing/2015/10/21/chartex" xmlns:cx3="http://schemas.microsoft.com/office/drawing/2016/5/9/chartex" xmlns:cx4="http://schemas.microsoft.com/office/drawing/2016/5/10/chartex" xmlns:cx5="http://schemas.microsoft.com/office/drawing/2016/5/11/chartex" xmlns:mc="http://schemas.openxmlformats.org/markup-compatibility/2006" xmlns:o="urn:schemas-microsoft-com:office:office" xmlns:r="http://schemas.openxmlformats.org/officeDocument/2006/relationships" xmlns:m="http://schemas.openxmlformats.org/officeDocument/2006/math" xmlns:v="urn:schemas-microsoft-com:vml" xmlns:wp14="http://schemas.microsoft.com/office/word/2010/wordprocessingDrawing" xmlns:wp="http://schemas.openxmlformats.org/drawingml/2006/wordprocessingDrawing" xmlns:w10="urn:schemas-microsoft-com:office:word" xmlns:w="http://schemas.openxmlformats.org/wordprocessingml/2006/main" xmlns:w14="http://schemas.microsoft.com/office/word/2010/wordml" xmlns:w15="http://schemas.microsoft.com/office/word/2012/wordml" xmlns:w16se="http://schemas.microsoft.com/office/word/2015/wordml/symex" xmlns:wpg="http://schemas.microsoft.com/office/word/2010/wordprocessingGroup" xmlns:wpi="http://schemas.microsoft.com/office/word/2010/wordprocessingInk" xmlns:wne="http://schemas.microsoft.com/office/word/2006/wordml" xmlns:wps="http://schemas.microsoft.com/office/word/2010/wordprocessingShape" mc:Ignorable="w14 w15 w16se wp14">
   <w:abstractNum w:abstractNumId="0" w15:restartNumberingAfterBreak="0">
     <w:nsid w:val="09B347E0"/>
     <w:multiLevelType w:val="hybridMultilevel"/>
@@ -3096,7 +3284,7 @@
 </file>
 
 <file path=word/styles.xml><?xml version="1.0" encoding="utf-8"?>
-<w:styles xmlns:mc="http://schemas.openxmlformats.org/markup-compatibility/2006" xmlns:r="http://schemas.openxmlformats.org/officeDocument/2006/relationships" xmlns:w="http://schemas.openxmlformats.org/wordprocessingml/2006/main" xmlns:w14="http://schemas.microsoft.com/office/word/2010/wordml" xmlns:w15="http://schemas.microsoft.com/office/word/2012/wordml" mc:Ignorable="w14 w15">
+<w:styles xmlns:mc="http://schemas.openxmlformats.org/markup-compatibility/2006" xmlns:r="http://schemas.openxmlformats.org/officeDocument/2006/relationships" xmlns:w="http://schemas.openxmlformats.org/wordprocessingml/2006/main" xmlns:w14="http://schemas.microsoft.com/office/word/2010/wordml" xmlns:w15="http://schemas.microsoft.com/office/word/2012/wordml" xmlns:w16se="http://schemas.microsoft.com/office/word/2015/wordml/symex" mc:Ignorable="w14 w15 w16se">
   <w:docDefaults>
     <w:rPrDefault>
       <w:rPr>
@@ -3112,7 +3300,7 @@
       </w:pPr>
     </w:pPrDefault>
   </w:docDefaults>
-  <w:latentStyles w:defLockedState="0" w:defUIPriority="99" w:defSemiHidden="0" w:defUnhideWhenUsed="0" w:defQFormat="0" w:count="371">
+  <w:latentStyles w:defLockedState="0" w:defUIPriority="99" w:defSemiHidden="0" w:defUnhideWhenUsed="0" w:defQFormat="0" w:count="374">
     <w:lsdException w:name="Normal" w:uiPriority="0" w:qFormat="1"/>
     <w:lsdException w:name="heading 1" w:uiPriority="9" w:qFormat="1"/>
     <w:lsdException w:name="heading 2" w:semiHidden="1" w:uiPriority="9" w:unhideWhenUsed="1" w:qFormat="1"/>
@@ -3218,7 +3406,6 @@
     <w:lsdException w:name="HTML Sample" w:semiHidden="1" w:unhideWhenUsed="1"/>
     <w:lsdException w:name="HTML Typewriter" w:semiHidden="1" w:unhideWhenUsed="1"/>
     <w:lsdException w:name="HTML Variable" w:semiHidden="1" w:unhideWhenUsed="1"/>
-    <w:lsdException w:name="Normal Table" w:semiHidden="1" w:unhideWhenUsed="1"/>
     <w:lsdException w:name="annotation subject" w:semiHidden="1" w:unhideWhenUsed="1"/>
     <w:lsdException w:name="No List" w:semiHidden="1" w:unhideWhenUsed="1"/>
     <w:lsdException w:name="Outline List 1" w:semiHidden="1" w:unhideWhenUsed="1"/>
@@ -3263,7 +3450,6 @@
     <w:lsdException w:name="Table Professional" w:semiHidden="1" w:unhideWhenUsed="1"/>
     <w:lsdException w:name="Table Subtle 1" w:semiHidden="1" w:unhideWhenUsed="1"/>
     <w:lsdException w:name="Table Subtle 2" w:semiHidden="1" w:unhideWhenUsed="1"/>
-    <w:lsdException w:name="Table Web 1" w:semiHidden="1" w:unhideWhenUsed="1"/>
     <w:lsdException w:name="Table Web 2" w:semiHidden="1" w:unhideWhenUsed="1"/>
     <w:lsdException w:name="Table Web 3" w:semiHidden="1" w:unhideWhenUsed="1"/>
     <w:lsdException w:name="Balloon Text" w:semiHidden="1" w:unhideWhenUsed="1"/>
@@ -3484,6 +3670,9 @@
     <w:lsdException w:name="List Table 5 Dark Accent 6" w:uiPriority="50"/>
     <w:lsdException w:name="List Table 6 Colorful Accent 6" w:uiPriority="51"/>
     <w:lsdException w:name="List Table 7 Colorful Accent 6" w:uiPriority="52"/>
+    <w:lsdException w:name="Mention" w:semiHidden="1" w:unhideWhenUsed="1"/>
+    <w:lsdException w:name="Smart Hyperlink" w:semiHidden="1" w:unhideWhenUsed="1"/>
+    <w:lsdException w:name="Hashtag" w:semiHidden="1" w:unhideWhenUsed="1"/>
   </w:latentStyles>
   <w:style w:type="paragraph" w:default="1" w:styleId="Standaard">
     <w:name w:val="Normal"/>

</xml_diff>